<commit_message>
overview, scenarios and use case portion is complete. Ready for review
</commit_message>
<xml_diff>
--- a/project-documentation/M1_Project_Proposal.docx
+++ b/project-documentation/M1_Project_Proposal.docx
@@ -473,15 +473,7 @@
         <w:t>at high or logical (not implementation) level</w:t>
       </w:r>
       <w:r>
-        <w:t xml:space="preserve"> (</w:t>
-      </w:r>
-      <w:proofErr w:type="gramStart"/>
-      <w:r>
-        <w:t>e.g.</w:t>
-      </w:r>
-      <w:proofErr w:type="gramEnd"/>
-      <w:r>
-        <w:t xml:space="preserve"> name, meaning, usage, and NOT how the data is stored in memory) so it is easier to refer to them in the document. Focus on key terms (main data elements, actors, types of users etc.) specific for </w:t>
+        <w:t xml:space="preserve"> (e.g. name, meaning, usage, and NOT how the data is stored in memory) so it is easier to refer to them in the document. Focus on key terms (main data elements, actors, types of users etc.) specific for </w:t>
       </w:r>
       <w:r>
         <w:t>your</w:t>
@@ -534,6 +526,9 @@
       </w:r>
       <w:r>
         <w:t xml:space="preserve"> you will add more implementation details for each item. You will later expand this section with more details</w:t>
+      </w:r>
+      <w:r>
+        <w:t>.</w:t>
       </w:r>
       <w:r>
         <w:t>.</w:t>
@@ -686,15 +681,7 @@
         <w:pStyle w:val="BodyText"/>
       </w:pPr>
       <w:r>
-        <w:t xml:space="preserve">It can be a fun way to learn more about a depressing topic. Most of the time, people are used to watching the news, or </w:t>
-      </w:r>
-      <w:proofErr w:type="spellStart"/>
-      <w:r>
-        <w:t>Youtube</w:t>
-      </w:r>
-      <w:proofErr w:type="spellEnd"/>
-      <w:r>
-        <w:t xml:space="preserve"> to update themselves on the development of COVID. However, with COVID forum, users are encouraged to learn more about this virus without falling into the “classic cause and effect” way to learn</w:t>
+        <w:t>It can be a fun way to learn more about a depressing topic. Most of the time, people are used to watching the news, or Youtube to update themselves on the development of COVID. However, with COVID forum, users are encouraged to learn more about this virus without falling into the “classic cause and effect” way to learn</w:t>
       </w:r>
       <w:r>
         <w:t xml:space="preserve"> or realize</w:t>
@@ -824,15 +811,7 @@
         <w:t>ality</w:t>
       </w:r>
       <w:r>
-        <w:t xml:space="preserve"> use </w:t>
-      </w:r>
-      <w:proofErr w:type="gramStart"/>
-      <w:r>
-        <w:t>1-5 line</w:t>
-      </w:r>
-      <w:proofErr w:type="gramEnd"/>
-      <w:r>
-        <w:t xml:space="preserve"> description</w:t>
+        <w:t xml:space="preserve"> use 1-5 line description</w:t>
       </w:r>
       <w:r>
         <w:t>.</w:t>
@@ -960,15 +939,7 @@
         <w:t>use if any.</w:t>
       </w:r>
       <w:r>
-        <w:t xml:space="preserve"> These provide both user interface, as well as cross-platform and cross browser layout/</w:t>
-      </w:r>
-      <w:proofErr w:type="spellStart"/>
-      <w:r>
-        <w:t>css</w:t>
-      </w:r>
-      <w:proofErr w:type="spellEnd"/>
-      <w:r>
-        <w:t xml:space="preserve">. All external code you plan to use must be listed along with their license. </w:t>
+        <w:t xml:space="preserve"> These provide both user interface, as well as cross-platform and cross browser layout/css. All external code you plan to use must be listed along with their license. </w:t>
       </w:r>
     </w:p>
     <w:p>

</xml_diff>

<commit_message>
uploaded GUI mockup for website
</commit_message>
<xml_diff>
--- a/project-documentation/M1_Project_Proposal.docx
+++ b/project-documentation/M1_Project_Proposal.docx
@@ -1,6 +1,6 @@
 
 <file path=word/document.xml><?xml version="1.0" encoding="utf-8"?>
-<w:document xmlns:wpc="http://schemas.microsoft.com/office/word/2010/wordprocessingCanvas" xmlns:cx="http://schemas.microsoft.com/office/drawing/2014/chartex" xmlns:mc="http://schemas.openxmlformats.org/markup-compatibility/2006" xmlns:o="urn:schemas-microsoft-com:office:office" xmlns:r="http://schemas.openxmlformats.org/officeDocument/2006/relationships" xmlns:m="http://schemas.openxmlformats.org/officeDocument/2006/math" xmlns:v="urn:schemas-microsoft-com:vml" xmlns:wp14="http://schemas.microsoft.com/office/word/2010/wordprocessingDrawing" xmlns:wp="http://schemas.openxmlformats.org/drawingml/2006/wordprocessingDrawing" xmlns:w10="urn:schemas-microsoft-com:office:word" xmlns:w="http://schemas.openxmlformats.org/wordprocessingml/2006/main" xmlns:w14="http://schemas.microsoft.com/office/word/2010/wordml" xmlns:w15="http://schemas.microsoft.com/office/word/2012/wordml" xmlns:w16se="http://schemas.microsoft.com/office/word/2015/wordml/symex" xmlns:wpg="http://schemas.microsoft.com/office/word/2010/wordprocessingGroup" xmlns:wpi="http://schemas.microsoft.com/office/word/2010/wordprocessingInk" xmlns:wne="http://schemas.microsoft.com/office/word/2006/wordml" xmlns:wps="http://schemas.microsoft.com/office/word/2010/wordprocessingShape" mc:Ignorable="w14 w15 w16se wp14">
+<w:document xmlns:wpc="http://schemas.microsoft.com/office/word/2010/wordprocessingCanvas" xmlns:cx="http://schemas.microsoft.com/office/drawing/2014/chartex" xmlns:cx1="http://schemas.microsoft.com/office/drawing/2015/9/8/chartex" xmlns:cx2="http://schemas.microsoft.com/office/drawing/2015/10/21/chartex" xmlns:cx3="http://schemas.microsoft.com/office/drawing/2016/5/9/chartex" xmlns:cx4="http://schemas.microsoft.com/office/drawing/2016/5/10/chartex" xmlns:cx5="http://schemas.microsoft.com/office/drawing/2016/5/11/chartex" xmlns:cx6="http://schemas.microsoft.com/office/drawing/2016/5/12/chartex" xmlns:cx7="http://schemas.microsoft.com/office/drawing/2016/5/13/chartex" xmlns:cx8="http://schemas.microsoft.com/office/drawing/2016/5/14/chartex" xmlns:mc="http://schemas.openxmlformats.org/markup-compatibility/2006" xmlns:aink="http://schemas.microsoft.com/office/drawing/2016/ink" xmlns:am3d="http://schemas.microsoft.com/office/drawing/2017/model3d" xmlns:o="urn:schemas-microsoft-com:office:office" xmlns:r="http://schemas.openxmlformats.org/officeDocument/2006/relationships" xmlns:m="http://schemas.openxmlformats.org/officeDocument/2006/math" xmlns:v="urn:schemas-microsoft-com:vml" xmlns:wp14="http://schemas.microsoft.com/office/word/2010/wordprocessingDrawing" xmlns:wp="http://schemas.openxmlformats.org/drawingml/2006/wordprocessingDrawing" xmlns:w10="urn:schemas-microsoft-com:office:word" xmlns:w="http://schemas.openxmlformats.org/wordprocessingml/2006/main" xmlns:w14="http://schemas.microsoft.com/office/word/2010/wordml" xmlns:w15="http://schemas.microsoft.com/office/word/2012/wordml" xmlns:w16cex="http://schemas.microsoft.com/office/word/2018/wordml/cex" xmlns:w16cid="http://schemas.microsoft.com/office/word/2016/wordml/cid" xmlns:w16="http://schemas.microsoft.com/office/word/2018/wordml" xmlns:w16se="http://schemas.microsoft.com/office/word/2015/wordml/symex" xmlns:wpg="http://schemas.microsoft.com/office/word/2010/wordprocessingGroup" xmlns:wpi="http://schemas.microsoft.com/office/word/2010/wordprocessingInk" xmlns:wne="http://schemas.microsoft.com/office/word/2006/wordml" xmlns:wps="http://schemas.microsoft.com/office/word/2010/wordprocessingShape" mc:Ignorable="w14 w15 w16se w16cid w16 w16cex wp14">
   <w:body>
     <w:p>
       <w:pPr>
@@ -287,79 +287,152 @@
         <w:pStyle w:val="BodyText"/>
       </w:pPr>
       <w:r>
-        <w:t>A s</w:t>
-      </w:r>
-      <w:r>
-        <w:t>hort d</w:t>
-      </w:r>
-      <w:r>
-        <w:t>escription of the final project</w:t>
-      </w:r>
-      <w:r>
-        <w:t xml:space="preserve"> and its key advantages, novelty, </w:t>
-      </w:r>
-      <w:r>
-        <w:t xml:space="preserve">and </w:t>
-      </w:r>
-      <w:r>
-        <w:t>value</w:t>
-      </w:r>
-      <w:r>
-        <w:t>s</w:t>
-      </w:r>
-      <w:r>
-        <w:t xml:space="preserve">, </w:t>
-      </w:r>
-      <w:r>
-        <w:t>up to 1 page</w:t>
-      </w:r>
-      <w:r>
-        <w:t xml:space="preserve">. </w:t>
-      </w:r>
-      <w:r>
-        <w:t>Make</w:t>
-      </w:r>
-      <w:r>
-        <w:t xml:space="preserve"> it an executive summary -- </w:t>
-      </w:r>
-      <w:r>
-        <w:t xml:space="preserve">think of answering the question of why </w:t>
-      </w:r>
-      <w:r>
-        <w:t>you develop</w:t>
-      </w:r>
-      <w:r>
-        <w:t xml:space="preserve"> this </w:t>
-      </w:r>
-      <w:r>
-        <w:t>project</w:t>
-      </w:r>
-      <w:r>
-        <w:t xml:space="preserve"> and target at what market sectors.</w:t>
-      </w:r>
-      <w:r>
-        <w:t xml:space="preserve"> A</w:t>
-      </w:r>
-      <w:r>
-        <w:t>ssign a</w:t>
-      </w:r>
-      <w:r>
-        <w:t xml:space="preserve"> product name to your project. </w:t>
-      </w:r>
-      <w:r>
-        <w:t xml:space="preserve">This </w:t>
-      </w:r>
-      <w:r>
-        <w:t xml:space="preserve">executive summary </w:t>
-      </w:r>
-      <w:r>
-        <w:t xml:space="preserve">should be readable to a general </w:t>
-      </w:r>
-      <w:r>
-        <w:t xml:space="preserve">audience who is not a computer science specialist. The executive summary is also used to advertise and </w:t>
-      </w:r>
-      <w:r>
-        <w:t>promote your project.</w:t>
+        <w:t xml:space="preserve">The COVID-19 Forum is a software project in development by CEN4010 Group 11. </w:t>
+      </w:r>
+    </w:p>
+    <w:p>
+      <w:pPr>
+        <w:pStyle w:val="BodyText"/>
+      </w:pPr>
+      <w:r>
+        <w:t xml:space="preserve">The goal of the COVID-19 Forum is to connect users through </w:t>
+      </w:r>
+      <w:r>
+        <w:t>shared</w:t>
+      </w:r>
+      <w:r>
+        <w:t xml:space="preserve"> experiences and feelings that have been</w:t>
+      </w:r>
+      <w:r>
+        <w:t xml:space="preserve"> caused by the Corona virus pandemic. This global catastrophe has drastically changed the lives of everyone.  Group 11 hopes that the COVID-19 Forum will allow for people to connect and share information about the ongoing epidemic; whether it be scientific data or emotional support resources, the forum will be a place to bring a sense of normalcy upon us all during such an abnormal time. </w:t>
+      </w:r>
+    </w:p>
+    <w:p>
+      <w:pPr>
+        <w:pStyle w:val="BodyText"/>
+      </w:pPr>
+      <w:r>
+        <w:t>The COVID-19 Forum will be accessible via web browser and will allow users to view posts created by othe</w:t>
+      </w:r>
+      <w:r>
+        <w:t>rs</w:t>
+      </w:r>
+      <w:r>
+        <w:t xml:space="preserve">. Users can </w:t>
+      </w:r>
+      <w:r>
+        <w:t>create</w:t>
+      </w:r>
+      <w:r>
+        <w:t xml:space="preserve"> </w:t>
+      </w:r>
+      <w:r>
+        <w:t>accounts to engage with the forum.</w:t>
+      </w:r>
+      <w:r>
+        <w:t xml:space="preserve"> </w:t>
+      </w:r>
+      <w:r>
+        <w:t>Features such as creating, liking, and commenting on</w:t>
+      </w:r>
+      <w:r>
+        <w:t xml:space="preserve"> posts</w:t>
+      </w:r>
+      <w:r>
+        <w:t xml:space="preserve"> will be made available to enable engagement amongst the visitors</w:t>
+      </w:r>
+      <w:r>
+        <w:t xml:space="preserve">. The forum will be organized by topics such as “news” and “emotional support”. Those with an account can choose to “follow” topics of their choice in order to tailor their feed to their liking. </w:t>
+      </w:r>
+      <w:r>
+        <w:t xml:space="preserve">Additionally, the COVID-19 Forum will be optimized for viewing on mobile devices, ensuring that anyone can access </w:t>
+      </w:r>
+      <w:r>
+        <w:t xml:space="preserve">the </w:t>
+      </w:r>
+      <w:r>
+        <w:t xml:space="preserve">information with ease no matter where they are. </w:t>
+      </w:r>
+    </w:p>
+    <w:p>
+      <w:pPr>
+        <w:pStyle w:val="BodyText"/>
+      </w:pPr>
+      <w:r>
+        <w:t>Those who choose to not create an account will still be able to utilize the site, with some limitations on the features they can interact with. Things like creating, commenting on, or liking posts will only be available to those with an account</w:t>
+      </w:r>
+      <w:r>
+        <w:t>; as well as the ability to follow topics.</w:t>
+      </w:r>
+      <w:r>
+        <w:t xml:space="preserve"> To experience everything that the COVID-19 Forum has to offer, </w:t>
+      </w:r>
+      <w:r>
+        <w:t xml:space="preserve">Group 11 recommends creating a login. </w:t>
+      </w:r>
+      <w:r>
+        <w:t>However, posts can still be viewed by those just visiting</w:t>
+      </w:r>
+      <w:r>
+        <w:t xml:space="preserve">; </w:t>
+      </w:r>
+      <w:r>
+        <w:t xml:space="preserve">we believe such valuable </w:t>
+      </w:r>
+      <w:r>
+        <w:t xml:space="preserve">information should be available to everyone. </w:t>
+      </w:r>
+    </w:p>
+    <w:p>
+      <w:pPr>
+        <w:pStyle w:val="BodyText"/>
+      </w:pPr>
+      <w:r>
+        <w:t>To create a profile, users will input information such as their name, email address, and password. Group 11 is dedicated to protecting the information of all users and will put in place security measures to ensure that data is encrypted and secure.</w:t>
+      </w:r>
+    </w:p>
+    <w:p>
+      <w:pPr>
+        <w:pStyle w:val="BodyText"/>
+      </w:pPr>
+      <w:r>
+        <w:t xml:space="preserve">Group 11 understands that connecting during these times of social distancing can feel impossible. We hope that </w:t>
+      </w:r>
+      <w:r>
+        <w:t xml:space="preserve">the COVID-19 forum will bring </w:t>
+      </w:r>
+      <w:r>
+        <w:t>people</w:t>
+      </w:r>
+      <w:r>
+        <w:t xml:space="preserve"> together </w:t>
+      </w:r>
+      <w:r>
+        <w:t xml:space="preserve">by </w:t>
+      </w:r>
+      <w:r>
+        <w:t xml:space="preserve">offering </w:t>
+      </w:r>
+      <w:r>
+        <w:t xml:space="preserve">a supportive </w:t>
+      </w:r>
+      <w:r>
+        <w:t xml:space="preserve">community </w:t>
+      </w:r>
+      <w:r>
+        <w:t>that</w:t>
+      </w:r>
+      <w:r>
+        <w:t xml:space="preserve"> </w:t>
+      </w:r>
+      <w:r>
+        <w:t>encourages</w:t>
+      </w:r>
+      <w:r>
+        <w:t xml:space="preserve"> </w:t>
+      </w:r>
+      <w:r>
+        <w:t>educational and positive discussion regarding an objectively negative situation.</w:t>
       </w:r>
     </w:p>
     <w:p>
@@ -378,42 +451,8 @@
         <w:rPr>
           <w:lang w:val="en-GB"/>
         </w:rPr>
+        <w:lastRenderedPageBreak/>
         <w:t>Competitive analysis</w:t>
-      </w:r>
-    </w:p>
-    <w:p>
-      <w:pPr>
-        <w:pStyle w:val="BodyText"/>
-      </w:pPr>
-      <w:r>
-        <w:t>Analyzing</w:t>
-      </w:r>
-      <w:r>
-        <w:t xml:space="preserve"> competitive products available today. Present competitors’ features </w:t>
-      </w:r>
-      <w:r>
-        <w:t>v</w:t>
-      </w:r>
-      <w:r>
-        <w:t>s</w:t>
-      </w:r>
-      <w:r>
-        <w:t>.</w:t>
-      </w:r>
-      <w:r>
-        <w:t xml:space="preserve"> your planned ones. First, create a table with key features o</w:t>
-      </w:r>
-      <w:r>
-        <w:t>f competitors vs. yours. O</w:t>
-      </w:r>
-      <w:r>
-        <w:t>nly</w:t>
-      </w:r>
-      <w:r>
-        <w:t xml:space="preserve"> at</w:t>
-      </w:r>
-      <w:r>
-        <w:t xml:space="preserve"> very high level, 5-6 entries max. After the table, you must summarize what are the planned advantages or competitive relationship to what is already available.</w:t>
       </w:r>
     </w:p>
     <w:p>
@@ -426,2407 +465,81 @@
         <w:ind w:left="432" w:hanging="432"/>
       </w:pPr>
       <w:r>
-        <w:t>Data definition</w:t>
+        <w:rPr>
+          <w:noProof/>
+        </w:rPr>
+        <w:drawing>
+          <wp:inline distT="0" distB="0" distL="0" distR="0" wp14:anchorId="74CC12EA" wp14:editId="53FE80E9">
+            <wp:extent cx="5362575" cy="2581275"/>
+            <wp:effectExtent l="0" t="0" r="9525" b="9525"/>
+            <wp:docPr id="1" name="Picture 1"/>
+            <wp:cNvGraphicFramePr>
+              <a:graphicFrameLocks xmlns:a="http://schemas.openxmlformats.org/drawingml/2006/main" noChangeAspect="1"/>
+            </wp:cNvGraphicFramePr>
+            <a:graphic xmlns:a="http://schemas.openxmlformats.org/drawingml/2006/main">
+              <a:graphicData uri="http://schemas.openxmlformats.org/drawingml/2006/picture">
+                <pic:pic xmlns:pic="http://schemas.openxmlformats.org/drawingml/2006/picture">
+                  <pic:nvPicPr>
+                    <pic:cNvPr id="1" name=""/>
+                    <pic:cNvPicPr/>
+                  </pic:nvPicPr>
+                  <pic:blipFill>
+                    <a:blip r:embed="rId8"/>
+                    <a:stretch>
+                      <a:fillRect/>
+                    </a:stretch>
+                  </pic:blipFill>
+                  <pic:spPr>
+                    <a:xfrm>
+                      <a:off x="0" y="0"/>
+                      <a:ext cx="5362575" cy="2581275"/>
+                    </a:xfrm>
+                    <a:prstGeom prst="rect">
+                      <a:avLst/>
+                    </a:prstGeom>
+                  </pic:spPr>
+                </pic:pic>
+              </a:graphicData>
+            </a:graphic>
+          </wp:inline>
+        </w:drawing>
       </w:r>
     </w:p>
     <w:p>
       <w:pPr>
         <w:pStyle w:val="BodyText"/>
-        <w:jc w:val="center"/>
-      </w:pPr>
-      <w:bookmarkStart w:id="0" w:name="_GoBack"/>
-      <w:bookmarkEnd w:id="0"/>
-      <w:r>
-        <w:t>Data Dictionary</w:t>
-      </w:r>
-    </w:p>
-    <w:tbl>
-      <w:tblPr>
-        <w:tblStyle w:val="TableGrid"/>
-        <w:tblpPr w:leftFromText="180" w:rightFromText="180" w:vertAnchor="text" w:horzAnchor="margin" w:tblpXSpec="center" w:tblpY="374"/>
-        <w:tblW w:w="10008" w:type="dxa"/>
-        <w:tblLook w:val="04A0" w:firstRow="1" w:lastRow="0" w:firstColumn="1" w:lastColumn="0" w:noHBand="0" w:noVBand="1"/>
-      </w:tblPr>
-      <w:tblGrid>
-        <w:gridCol w:w="1805"/>
-        <w:gridCol w:w="2976"/>
-        <w:gridCol w:w="4011"/>
-        <w:gridCol w:w="1216"/>
-      </w:tblGrid>
-      <w:tr>
-        <w:tc>
-          <w:tcPr>
-            <w:tcW w:w="10008" w:type="dxa"/>
-            <w:gridSpan w:val="4"/>
-          </w:tcPr>
-          <w:p>
-            <w:pPr>
-              <w:pStyle w:val="BodyText"/>
-              <w:jc w:val="center"/>
-              <w:rPr>
-                <w:rFonts w:asciiTheme="majorHAnsi" w:hAnsiTheme="majorHAnsi" w:cstheme="majorHAnsi"/>
-                <w:b/>
-                <w:sz w:val="22"/>
-                <w:szCs w:val="22"/>
-              </w:rPr>
-            </w:pPr>
-            <w:r>
-              <w:rPr>
-                <w:rFonts w:asciiTheme="majorHAnsi" w:hAnsiTheme="majorHAnsi" w:cstheme="majorHAnsi"/>
-                <w:b/>
-                <w:sz w:val="22"/>
-                <w:szCs w:val="22"/>
-              </w:rPr>
-              <w:t>User Account</w:t>
-            </w:r>
-          </w:p>
-        </w:tc>
-      </w:tr>
-      <w:tr>
-        <w:tc>
-          <w:tcPr>
-            <w:tcW w:w="1805" w:type="dxa"/>
-            <w:vAlign w:val="bottom"/>
-          </w:tcPr>
-          <w:p>
-            <w:pPr>
-              <w:pStyle w:val="BodyText"/>
-              <w:jc w:val="center"/>
-              <w:rPr>
-                <w:rFonts w:asciiTheme="majorHAnsi" w:hAnsiTheme="majorHAnsi" w:cstheme="majorHAnsi"/>
-                <w:sz w:val="22"/>
-                <w:szCs w:val="22"/>
-              </w:rPr>
-            </w:pPr>
-            <w:r>
-              <w:rPr>
-                <w:rFonts w:asciiTheme="majorHAnsi" w:hAnsiTheme="majorHAnsi" w:cstheme="majorHAnsi"/>
-                <w:b/>
-                <w:bCs/>
-                <w:color w:val="000000"/>
-                <w:sz w:val="22"/>
-                <w:szCs w:val="22"/>
-              </w:rPr>
-              <w:t>Attribute</w:t>
-            </w:r>
-          </w:p>
-        </w:tc>
-        <w:tc>
-          <w:tcPr>
-            <w:tcW w:w="2976" w:type="dxa"/>
-            <w:vAlign w:val="bottom"/>
-          </w:tcPr>
-          <w:p>
-            <w:pPr>
-              <w:pStyle w:val="BodyText"/>
-              <w:jc w:val="center"/>
-              <w:rPr>
-                <w:rFonts w:asciiTheme="majorHAnsi" w:hAnsiTheme="majorHAnsi" w:cstheme="majorHAnsi"/>
-                <w:sz w:val="22"/>
-                <w:szCs w:val="22"/>
-              </w:rPr>
-            </w:pPr>
-            <w:r>
-              <w:rPr>
-                <w:rFonts w:asciiTheme="majorHAnsi" w:hAnsiTheme="majorHAnsi" w:cstheme="majorHAnsi"/>
-                <w:b/>
-                <w:bCs/>
-                <w:color w:val="000000"/>
-                <w:sz w:val="22"/>
-                <w:szCs w:val="22"/>
-              </w:rPr>
-              <w:t>Use</w:t>
-            </w:r>
-          </w:p>
-        </w:tc>
-        <w:tc>
-          <w:tcPr>
-            <w:tcW w:w="4011" w:type="dxa"/>
-            <w:vAlign w:val="bottom"/>
-          </w:tcPr>
-          <w:p>
-            <w:pPr>
-              <w:pStyle w:val="BodyText"/>
-              <w:jc w:val="center"/>
-              <w:rPr>
-                <w:rFonts w:asciiTheme="majorHAnsi" w:hAnsiTheme="majorHAnsi" w:cstheme="majorHAnsi"/>
-                <w:sz w:val="22"/>
-                <w:szCs w:val="22"/>
-              </w:rPr>
-            </w:pPr>
-            <w:r>
-              <w:rPr>
-                <w:rFonts w:asciiTheme="majorHAnsi" w:hAnsiTheme="majorHAnsi" w:cstheme="majorHAnsi"/>
-                <w:b/>
-                <w:bCs/>
-                <w:color w:val="000000"/>
-                <w:sz w:val="22"/>
-                <w:szCs w:val="22"/>
-              </w:rPr>
-              <w:t>Description</w:t>
-            </w:r>
-          </w:p>
-        </w:tc>
-        <w:tc>
-          <w:tcPr>
-            <w:tcW w:w="1216" w:type="dxa"/>
-            <w:vAlign w:val="bottom"/>
-          </w:tcPr>
-          <w:p>
-            <w:pPr>
-              <w:pStyle w:val="BodyText"/>
-              <w:jc w:val="center"/>
-              <w:rPr>
-                <w:rFonts w:asciiTheme="majorHAnsi" w:hAnsiTheme="majorHAnsi" w:cstheme="majorHAnsi"/>
-                <w:sz w:val="22"/>
-                <w:szCs w:val="22"/>
-              </w:rPr>
-            </w:pPr>
-            <w:r>
-              <w:rPr>
-                <w:rFonts w:asciiTheme="majorHAnsi" w:hAnsiTheme="majorHAnsi" w:cstheme="majorHAnsi"/>
-                <w:b/>
-                <w:bCs/>
-                <w:color w:val="000000"/>
-                <w:sz w:val="22"/>
-                <w:szCs w:val="22"/>
-              </w:rPr>
-              <w:t>Type</w:t>
-            </w:r>
-          </w:p>
-        </w:tc>
-      </w:tr>
-      <w:tr>
-        <w:tc>
-          <w:tcPr>
-            <w:tcW w:w="1805" w:type="dxa"/>
-            <w:vAlign w:val="bottom"/>
-          </w:tcPr>
-          <w:p>
-            <w:pPr>
-              <w:pStyle w:val="BodyText"/>
-              <w:jc w:val="left"/>
-              <w:rPr>
-                <w:rFonts w:asciiTheme="majorHAnsi" w:hAnsiTheme="majorHAnsi" w:cstheme="majorHAnsi"/>
-                <w:b/>
-              </w:rPr>
-            </w:pPr>
-            <w:r>
-              <w:rPr>
-                <w:rFonts w:asciiTheme="majorHAnsi" w:hAnsiTheme="majorHAnsi" w:cstheme="majorHAnsi"/>
-                <w:color w:val="000000"/>
-                <w:sz w:val="22"/>
-                <w:szCs w:val="22"/>
-              </w:rPr>
-              <w:t>username</w:t>
-            </w:r>
-          </w:p>
-        </w:tc>
-        <w:tc>
-          <w:tcPr>
-            <w:tcW w:w="2976" w:type="dxa"/>
-            <w:vAlign w:val="bottom"/>
-          </w:tcPr>
-          <w:p>
-            <w:pPr>
-              <w:pStyle w:val="BodyText"/>
-              <w:jc w:val="left"/>
-              <w:rPr>
-                <w:rFonts w:asciiTheme="majorHAnsi" w:hAnsiTheme="majorHAnsi" w:cstheme="majorHAnsi"/>
-              </w:rPr>
-            </w:pPr>
-            <w:r>
-              <w:rPr>
-                <w:rFonts w:asciiTheme="majorHAnsi" w:hAnsiTheme="majorHAnsi" w:cstheme="majorHAnsi"/>
-                <w:color w:val="000000"/>
-                <w:sz w:val="22"/>
-                <w:szCs w:val="22"/>
-              </w:rPr>
-              <w:t>U</w:t>
-            </w:r>
-            <w:r>
-              <w:rPr>
-                <w:rFonts w:asciiTheme="majorHAnsi" w:hAnsiTheme="majorHAnsi" w:cstheme="majorHAnsi"/>
-                <w:color w:val="000000"/>
-                <w:sz w:val="22"/>
-                <w:szCs w:val="22"/>
-              </w:rPr>
-              <w:t>sername input field for login</w:t>
-            </w:r>
-          </w:p>
-        </w:tc>
-        <w:tc>
-          <w:tcPr>
-            <w:tcW w:w="4011" w:type="dxa"/>
-            <w:vAlign w:val="bottom"/>
-          </w:tcPr>
-          <w:p>
-            <w:pPr>
-              <w:pStyle w:val="BodyText"/>
-              <w:jc w:val="left"/>
-              <w:rPr>
-                <w:rFonts w:asciiTheme="majorHAnsi" w:hAnsiTheme="majorHAnsi" w:cstheme="majorHAnsi"/>
-              </w:rPr>
-            </w:pPr>
-            <w:r>
-              <w:rPr>
-                <w:rFonts w:asciiTheme="majorHAnsi" w:hAnsiTheme="majorHAnsi" w:cstheme="majorHAnsi"/>
-                <w:color w:val="000000"/>
-                <w:sz w:val="22"/>
-                <w:szCs w:val="22"/>
-              </w:rPr>
-              <w:t>A user’s display name on the website</w:t>
-            </w:r>
-          </w:p>
-        </w:tc>
-        <w:tc>
-          <w:tcPr>
-            <w:tcW w:w="1216" w:type="dxa"/>
-            <w:vAlign w:val="bottom"/>
-          </w:tcPr>
-          <w:p>
-            <w:pPr>
-              <w:pStyle w:val="BodyText"/>
-              <w:jc w:val="left"/>
-              <w:rPr>
-                <w:rFonts w:asciiTheme="majorHAnsi" w:hAnsiTheme="majorHAnsi" w:cstheme="majorHAnsi"/>
-              </w:rPr>
-            </w:pPr>
-            <w:r>
-              <w:rPr>
-                <w:rFonts w:asciiTheme="majorHAnsi" w:hAnsiTheme="majorHAnsi" w:cstheme="majorHAnsi"/>
-                <w:color w:val="000000"/>
-                <w:sz w:val="22"/>
-                <w:szCs w:val="22"/>
-              </w:rPr>
-              <w:t>Text</w:t>
-            </w:r>
-          </w:p>
-        </w:tc>
-      </w:tr>
-      <w:tr>
-        <w:tc>
-          <w:tcPr>
-            <w:tcW w:w="1805" w:type="dxa"/>
-            <w:vAlign w:val="bottom"/>
-          </w:tcPr>
-          <w:p>
-            <w:pPr>
-              <w:pStyle w:val="BodyText"/>
-              <w:jc w:val="left"/>
-              <w:rPr>
-                <w:rFonts w:asciiTheme="majorHAnsi" w:hAnsiTheme="majorHAnsi" w:cstheme="majorHAnsi"/>
-                <w:b/>
-              </w:rPr>
-            </w:pPr>
-            <w:r>
-              <w:rPr>
-                <w:rFonts w:asciiTheme="majorHAnsi" w:hAnsiTheme="majorHAnsi" w:cstheme="majorHAnsi"/>
-                <w:color w:val="000000"/>
-                <w:sz w:val="22"/>
-                <w:szCs w:val="22"/>
-              </w:rPr>
-              <w:t>password</w:t>
-            </w:r>
-          </w:p>
-        </w:tc>
-        <w:tc>
-          <w:tcPr>
-            <w:tcW w:w="2976" w:type="dxa"/>
-            <w:vAlign w:val="bottom"/>
-          </w:tcPr>
-          <w:p>
-            <w:pPr>
-              <w:pStyle w:val="BodyText"/>
-              <w:jc w:val="left"/>
-              <w:rPr>
-                <w:rFonts w:asciiTheme="majorHAnsi" w:hAnsiTheme="majorHAnsi" w:cstheme="majorHAnsi"/>
-              </w:rPr>
-            </w:pPr>
-            <w:r>
-              <w:rPr>
-                <w:rFonts w:asciiTheme="majorHAnsi" w:hAnsiTheme="majorHAnsi" w:cstheme="majorHAnsi"/>
-                <w:color w:val="000000"/>
-                <w:sz w:val="22"/>
-                <w:szCs w:val="22"/>
-              </w:rPr>
-              <w:t>P</w:t>
-            </w:r>
-            <w:r>
-              <w:rPr>
-                <w:rFonts w:asciiTheme="majorHAnsi" w:hAnsiTheme="majorHAnsi" w:cstheme="majorHAnsi"/>
-                <w:color w:val="000000"/>
-                <w:sz w:val="22"/>
-                <w:szCs w:val="22"/>
-              </w:rPr>
-              <w:t>assword input field for login</w:t>
-            </w:r>
-          </w:p>
-        </w:tc>
-        <w:tc>
-          <w:tcPr>
-            <w:tcW w:w="4011" w:type="dxa"/>
-            <w:vAlign w:val="bottom"/>
-          </w:tcPr>
-          <w:p>
-            <w:pPr>
-              <w:pStyle w:val="BodyText"/>
-              <w:jc w:val="left"/>
-              <w:rPr>
-                <w:rFonts w:asciiTheme="majorHAnsi" w:hAnsiTheme="majorHAnsi" w:cstheme="majorHAnsi"/>
-              </w:rPr>
-            </w:pPr>
-            <w:r>
-              <w:rPr>
-                <w:rFonts w:asciiTheme="majorHAnsi" w:hAnsiTheme="majorHAnsi" w:cstheme="majorHAnsi"/>
-                <w:color w:val="000000"/>
-                <w:sz w:val="22"/>
-                <w:szCs w:val="22"/>
-              </w:rPr>
-              <w:t>A user's hashed password</w:t>
-            </w:r>
-            <w:r>
-              <w:rPr>
-                <w:rFonts w:asciiTheme="majorHAnsi" w:hAnsiTheme="majorHAnsi" w:cstheme="majorHAnsi"/>
-                <w:color w:val="000000"/>
-                <w:sz w:val="22"/>
-                <w:szCs w:val="22"/>
-              </w:rPr>
-              <w:t xml:space="preserve"> to log in</w:t>
-            </w:r>
-            <w:r>
-              <w:rPr>
-                <w:rFonts w:asciiTheme="majorHAnsi" w:hAnsiTheme="majorHAnsi" w:cstheme="majorHAnsi"/>
-                <w:color w:val="000000"/>
-                <w:sz w:val="22"/>
-                <w:szCs w:val="22"/>
-              </w:rPr>
-              <w:t xml:space="preserve"> to the website</w:t>
-            </w:r>
-          </w:p>
-        </w:tc>
-        <w:tc>
-          <w:tcPr>
-            <w:tcW w:w="1216" w:type="dxa"/>
-            <w:vAlign w:val="bottom"/>
-          </w:tcPr>
-          <w:p>
-            <w:pPr>
-              <w:pStyle w:val="BodyText"/>
-              <w:jc w:val="left"/>
-              <w:rPr>
-                <w:rFonts w:asciiTheme="majorHAnsi" w:hAnsiTheme="majorHAnsi" w:cstheme="majorHAnsi"/>
-              </w:rPr>
-            </w:pPr>
-            <w:r>
-              <w:rPr>
-                <w:rFonts w:asciiTheme="majorHAnsi" w:hAnsiTheme="majorHAnsi" w:cstheme="majorHAnsi"/>
-                <w:color w:val="000000"/>
-                <w:sz w:val="22"/>
-                <w:szCs w:val="22"/>
-              </w:rPr>
-              <w:t>Text</w:t>
-            </w:r>
-          </w:p>
-        </w:tc>
-      </w:tr>
-      <w:tr>
-        <w:tc>
-          <w:tcPr>
-            <w:tcW w:w="1805" w:type="dxa"/>
-            <w:vAlign w:val="bottom"/>
-          </w:tcPr>
-          <w:p>
-            <w:pPr>
-              <w:pStyle w:val="BodyText"/>
-              <w:jc w:val="left"/>
-              <w:rPr>
-                <w:rFonts w:asciiTheme="majorHAnsi" w:hAnsiTheme="majorHAnsi" w:cstheme="majorHAnsi"/>
-                <w:b/>
-              </w:rPr>
-            </w:pPr>
-            <w:r>
-              <w:rPr>
-                <w:rFonts w:asciiTheme="majorHAnsi" w:hAnsiTheme="majorHAnsi" w:cstheme="majorHAnsi"/>
-                <w:color w:val="000000"/>
-                <w:sz w:val="22"/>
-                <w:szCs w:val="22"/>
-              </w:rPr>
-              <w:t>first_name</w:t>
-            </w:r>
-          </w:p>
-        </w:tc>
-        <w:tc>
-          <w:tcPr>
-            <w:tcW w:w="2976" w:type="dxa"/>
-            <w:vAlign w:val="bottom"/>
-          </w:tcPr>
-          <w:p>
-            <w:pPr>
-              <w:pStyle w:val="BodyText"/>
-              <w:jc w:val="left"/>
-              <w:rPr>
-                <w:rFonts w:asciiTheme="majorHAnsi" w:hAnsiTheme="majorHAnsi" w:cstheme="majorHAnsi"/>
-              </w:rPr>
-            </w:pPr>
-            <w:r>
-              <w:rPr>
-                <w:rFonts w:asciiTheme="majorHAnsi" w:hAnsiTheme="majorHAnsi" w:cstheme="majorHAnsi"/>
-                <w:color w:val="000000"/>
-                <w:sz w:val="22"/>
-                <w:szCs w:val="22"/>
-              </w:rPr>
-              <w:t xml:space="preserve">Display the </w:t>
-            </w:r>
-            <w:r>
-              <w:rPr>
-                <w:rFonts w:asciiTheme="majorHAnsi" w:hAnsiTheme="majorHAnsi" w:cstheme="majorHAnsi"/>
-                <w:color w:val="000000"/>
-                <w:sz w:val="22"/>
-                <w:szCs w:val="22"/>
-              </w:rPr>
-              <w:t xml:space="preserve">first name for user when viewing </w:t>
-            </w:r>
-            <w:r>
-              <w:rPr>
-                <w:rFonts w:asciiTheme="majorHAnsi" w:hAnsiTheme="majorHAnsi" w:cstheme="majorHAnsi"/>
-                <w:color w:val="000000"/>
-                <w:sz w:val="22"/>
-                <w:szCs w:val="22"/>
-              </w:rPr>
-              <w:t xml:space="preserve"> a </w:t>
-            </w:r>
-            <w:r>
-              <w:rPr>
-                <w:rFonts w:asciiTheme="majorHAnsi" w:hAnsiTheme="majorHAnsi" w:cstheme="majorHAnsi"/>
-                <w:color w:val="000000"/>
-                <w:sz w:val="22"/>
-                <w:szCs w:val="22"/>
-              </w:rPr>
-              <w:t>user</w:t>
-            </w:r>
-            <w:r>
-              <w:rPr>
-                <w:rFonts w:asciiTheme="majorHAnsi" w:hAnsiTheme="majorHAnsi" w:cstheme="majorHAnsi"/>
-                <w:color w:val="000000"/>
-                <w:sz w:val="22"/>
-                <w:szCs w:val="22"/>
-              </w:rPr>
-              <w:t>’s</w:t>
-            </w:r>
-            <w:r>
-              <w:rPr>
-                <w:rFonts w:asciiTheme="majorHAnsi" w:hAnsiTheme="majorHAnsi" w:cstheme="majorHAnsi"/>
-                <w:color w:val="000000"/>
-                <w:sz w:val="22"/>
-                <w:szCs w:val="22"/>
-              </w:rPr>
-              <w:t xml:space="preserve"> account</w:t>
-            </w:r>
-          </w:p>
-        </w:tc>
-        <w:tc>
-          <w:tcPr>
-            <w:tcW w:w="4011" w:type="dxa"/>
-            <w:vAlign w:val="bottom"/>
-          </w:tcPr>
-          <w:p>
-            <w:pPr>
-              <w:pStyle w:val="BodyText"/>
-              <w:jc w:val="left"/>
-              <w:rPr>
-                <w:rFonts w:asciiTheme="majorHAnsi" w:hAnsiTheme="majorHAnsi" w:cstheme="majorHAnsi"/>
-              </w:rPr>
-            </w:pPr>
-            <w:r>
-              <w:rPr>
-                <w:rFonts w:asciiTheme="majorHAnsi" w:hAnsiTheme="majorHAnsi" w:cstheme="majorHAnsi"/>
-                <w:color w:val="000000"/>
-                <w:sz w:val="22"/>
-                <w:szCs w:val="22"/>
-              </w:rPr>
-              <w:t>A user's first name that is displayed when visitors view account details of a member</w:t>
-            </w:r>
-          </w:p>
-        </w:tc>
-        <w:tc>
-          <w:tcPr>
-            <w:tcW w:w="1216" w:type="dxa"/>
-            <w:vAlign w:val="bottom"/>
-          </w:tcPr>
-          <w:p>
-            <w:pPr>
-              <w:pStyle w:val="BodyText"/>
-              <w:jc w:val="left"/>
-              <w:rPr>
-                <w:rFonts w:asciiTheme="majorHAnsi" w:hAnsiTheme="majorHAnsi" w:cstheme="majorHAnsi"/>
-              </w:rPr>
-            </w:pPr>
-            <w:r>
-              <w:rPr>
-                <w:rFonts w:asciiTheme="majorHAnsi" w:hAnsiTheme="majorHAnsi" w:cstheme="majorHAnsi"/>
-                <w:color w:val="000000"/>
-                <w:sz w:val="22"/>
-                <w:szCs w:val="22"/>
-              </w:rPr>
-              <w:t>Text</w:t>
-            </w:r>
-          </w:p>
-        </w:tc>
-      </w:tr>
-      <w:tr>
-        <w:tc>
-          <w:tcPr>
-            <w:tcW w:w="1805" w:type="dxa"/>
-            <w:vAlign w:val="bottom"/>
-          </w:tcPr>
-          <w:p>
-            <w:pPr>
-              <w:pStyle w:val="BodyText"/>
-              <w:jc w:val="left"/>
-              <w:rPr>
-                <w:rFonts w:asciiTheme="majorHAnsi" w:hAnsiTheme="majorHAnsi" w:cstheme="majorHAnsi"/>
-                <w:b/>
-              </w:rPr>
-            </w:pPr>
-            <w:r>
-              <w:rPr>
-                <w:rFonts w:asciiTheme="majorHAnsi" w:hAnsiTheme="majorHAnsi" w:cstheme="majorHAnsi"/>
-                <w:color w:val="000000"/>
-                <w:sz w:val="22"/>
-                <w:szCs w:val="22"/>
-              </w:rPr>
-              <w:t>last_name</w:t>
-            </w:r>
-          </w:p>
-        </w:tc>
-        <w:tc>
-          <w:tcPr>
-            <w:tcW w:w="2976" w:type="dxa"/>
-            <w:vAlign w:val="bottom"/>
-          </w:tcPr>
-          <w:p>
-            <w:pPr>
-              <w:pStyle w:val="BodyText"/>
-              <w:jc w:val="left"/>
-              <w:rPr>
-                <w:rFonts w:asciiTheme="majorHAnsi" w:hAnsiTheme="majorHAnsi" w:cstheme="majorHAnsi"/>
-              </w:rPr>
-            </w:pPr>
-            <w:r>
-              <w:rPr>
-                <w:rFonts w:asciiTheme="majorHAnsi" w:hAnsiTheme="majorHAnsi" w:cstheme="majorHAnsi"/>
-                <w:color w:val="000000"/>
-                <w:sz w:val="22"/>
-                <w:szCs w:val="22"/>
-              </w:rPr>
-              <w:t>Display</w:t>
-            </w:r>
-            <w:r>
-              <w:rPr>
-                <w:rFonts w:asciiTheme="majorHAnsi" w:hAnsiTheme="majorHAnsi" w:cstheme="majorHAnsi"/>
-                <w:color w:val="000000"/>
-                <w:sz w:val="22"/>
-                <w:szCs w:val="22"/>
-              </w:rPr>
-              <w:t xml:space="preserve"> the</w:t>
-            </w:r>
-            <w:r>
-              <w:rPr>
-                <w:rFonts w:asciiTheme="majorHAnsi" w:hAnsiTheme="majorHAnsi" w:cstheme="majorHAnsi"/>
-                <w:color w:val="000000"/>
-                <w:sz w:val="22"/>
-                <w:szCs w:val="22"/>
-              </w:rPr>
-              <w:t xml:space="preserve"> last name for user when viewing </w:t>
-            </w:r>
-            <w:r>
-              <w:rPr>
-                <w:rFonts w:asciiTheme="majorHAnsi" w:hAnsiTheme="majorHAnsi" w:cstheme="majorHAnsi"/>
-                <w:color w:val="000000"/>
-                <w:sz w:val="22"/>
-                <w:szCs w:val="22"/>
-              </w:rPr>
-              <w:t xml:space="preserve"> a </w:t>
-            </w:r>
-            <w:r>
-              <w:rPr>
-                <w:rFonts w:asciiTheme="majorHAnsi" w:hAnsiTheme="majorHAnsi" w:cstheme="majorHAnsi"/>
-                <w:color w:val="000000"/>
-                <w:sz w:val="22"/>
-                <w:szCs w:val="22"/>
-              </w:rPr>
-              <w:t>user</w:t>
-            </w:r>
-            <w:r>
-              <w:rPr>
-                <w:rFonts w:asciiTheme="majorHAnsi" w:hAnsiTheme="majorHAnsi" w:cstheme="majorHAnsi"/>
-                <w:color w:val="000000"/>
-                <w:sz w:val="22"/>
-                <w:szCs w:val="22"/>
-              </w:rPr>
-              <w:t>’s</w:t>
-            </w:r>
-            <w:r>
-              <w:rPr>
-                <w:rFonts w:asciiTheme="majorHAnsi" w:hAnsiTheme="majorHAnsi" w:cstheme="majorHAnsi"/>
-                <w:color w:val="000000"/>
-                <w:sz w:val="22"/>
-                <w:szCs w:val="22"/>
-              </w:rPr>
-              <w:t xml:space="preserve"> account</w:t>
-            </w:r>
-          </w:p>
-        </w:tc>
-        <w:tc>
-          <w:tcPr>
-            <w:tcW w:w="4011" w:type="dxa"/>
-            <w:vAlign w:val="bottom"/>
-          </w:tcPr>
-          <w:p>
-            <w:pPr>
-              <w:pStyle w:val="BodyText"/>
-              <w:jc w:val="left"/>
-              <w:rPr>
-                <w:rFonts w:asciiTheme="majorHAnsi" w:hAnsiTheme="majorHAnsi" w:cstheme="majorHAnsi"/>
-              </w:rPr>
-            </w:pPr>
-            <w:r>
-              <w:rPr>
-                <w:rFonts w:asciiTheme="majorHAnsi" w:hAnsiTheme="majorHAnsi" w:cstheme="majorHAnsi"/>
-                <w:color w:val="000000"/>
-                <w:sz w:val="22"/>
-                <w:szCs w:val="22"/>
-              </w:rPr>
-              <w:t>A user's last name that is displayed when visitors view account details of a member</w:t>
-            </w:r>
-          </w:p>
-        </w:tc>
-        <w:tc>
-          <w:tcPr>
-            <w:tcW w:w="1216" w:type="dxa"/>
-            <w:vAlign w:val="bottom"/>
-          </w:tcPr>
-          <w:p>
-            <w:pPr>
-              <w:pStyle w:val="BodyText"/>
-              <w:jc w:val="left"/>
-              <w:rPr>
-                <w:rFonts w:asciiTheme="majorHAnsi" w:hAnsiTheme="majorHAnsi" w:cstheme="majorHAnsi"/>
-              </w:rPr>
-            </w:pPr>
-            <w:r>
-              <w:rPr>
-                <w:rFonts w:asciiTheme="majorHAnsi" w:hAnsiTheme="majorHAnsi" w:cstheme="majorHAnsi"/>
-                <w:color w:val="000000"/>
-                <w:sz w:val="22"/>
-                <w:szCs w:val="22"/>
-              </w:rPr>
-              <w:t>Text</w:t>
-            </w:r>
-          </w:p>
-        </w:tc>
-      </w:tr>
-      <w:tr>
-        <w:tc>
-          <w:tcPr>
-            <w:tcW w:w="1805" w:type="dxa"/>
-            <w:vAlign w:val="bottom"/>
-          </w:tcPr>
-          <w:p>
-            <w:pPr>
-              <w:pStyle w:val="BodyText"/>
-              <w:jc w:val="left"/>
-              <w:rPr>
-                <w:rFonts w:asciiTheme="majorHAnsi" w:hAnsiTheme="majorHAnsi" w:cstheme="majorHAnsi"/>
-                <w:b/>
-              </w:rPr>
-            </w:pPr>
-            <w:r>
-              <w:rPr>
-                <w:rFonts w:asciiTheme="majorHAnsi" w:hAnsiTheme="majorHAnsi" w:cstheme="majorHAnsi"/>
-                <w:color w:val="000000"/>
-                <w:sz w:val="22"/>
-                <w:szCs w:val="22"/>
-              </w:rPr>
-              <w:t>email</w:t>
-            </w:r>
-          </w:p>
-        </w:tc>
-        <w:tc>
-          <w:tcPr>
-            <w:tcW w:w="2976" w:type="dxa"/>
-            <w:vAlign w:val="bottom"/>
-          </w:tcPr>
-          <w:p>
-            <w:pPr>
-              <w:pStyle w:val="BodyText"/>
-              <w:jc w:val="left"/>
-              <w:rPr>
-                <w:rFonts w:asciiTheme="majorHAnsi" w:hAnsiTheme="majorHAnsi" w:cstheme="majorHAnsi"/>
-              </w:rPr>
-            </w:pPr>
-            <w:r>
-              <w:rPr>
-                <w:rFonts w:asciiTheme="majorHAnsi" w:hAnsiTheme="majorHAnsi" w:cstheme="majorHAnsi"/>
-                <w:color w:val="000000"/>
-                <w:sz w:val="22"/>
-                <w:szCs w:val="22"/>
-              </w:rPr>
-              <w:t>A</w:t>
-            </w:r>
-            <w:r>
-              <w:rPr>
-                <w:rFonts w:asciiTheme="majorHAnsi" w:hAnsiTheme="majorHAnsi" w:cstheme="majorHAnsi"/>
-                <w:color w:val="000000"/>
-                <w:sz w:val="22"/>
-                <w:szCs w:val="22"/>
-              </w:rPr>
-              <w:t>lternate username input for login/method of contact</w:t>
-            </w:r>
-          </w:p>
-        </w:tc>
-        <w:tc>
-          <w:tcPr>
-            <w:tcW w:w="4011" w:type="dxa"/>
-            <w:vAlign w:val="bottom"/>
-          </w:tcPr>
-          <w:p>
-            <w:pPr>
-              <w:pStyle w:val="BodyText"/>
-              <w:jc w:val="left"/>
-              <w:rPr>
-                <w:rFonts w:asciiTheme="majorHAnsi" w:hAnsiTheme="majorHAnsi" w:cstheme="majorHAnsi"/>
-              </w:rPr>
-            </w:pPr>
-            <w:r>
-              <w:rPr>
-                <w:rFonts w:asciiTheme="majorHAnsi" w:hAnsiTheme="majorHAnsi" w:cstheme="majorHAnsi"/>
-                <w:color w:val="000000"/>
-                <w:sz w:val="22"/>
-                <w:szCs w:val="22"/>
-              </w:rPr>
-              <w:t>A user's email that can be used for contacting user or for logging in</w:t>
-            </w:r>
-          </w:p>
-        </w:tc>
-        <w:tc>
-          <w:tcPr>
-            <w:tcW w:w="1216" w:type="dxa"/>
-            <w:vAlign w:val="bottom"/>
-          </w:tcPr>
-          <w:p>
-            <w:pPr>
-              <w:pStyle w:val="BodyText"/>
-              <w:jc w:val="left"/>
-              <w:rPr>
-                <w:rFonts w:asciiTheme="majorHAnsi" w:hAnsiTheme="majorHAnsi" w:cstheme="majorHAnsi"/>
-              </w:rPr>
-            </w:pPr>
-            <w:r>
-              <w:rPr>
-                <w:rFonts w:asciiTheme="majorHAnsi" w:hAnsiTheme="majorHAnsi" w:cstheme="majorHAnsi"/>
-                <w:color w:val="000000"/>
-                <w:sz w:val="22"/>
-                <w:szCs w:val="22"/>
-              </w:rPr>
-              <w:t>Text</w:t>
-            </w:r>
-          </w:p>
-        </w:tc>
-      </w:tr>
-      <w:tr>
-        <w:tc>
-          <w:tcPr>
-            <w:tcW w:w="1805" w:type="dxa"/>
-            <w:vAlign w:val="bottom"/>
-          </w:tcPr>
-          <w:p>
-            <w:pPr>
-              <w:pStyle w:val="BodyText"/>
-              <w:jc w:val="left"/>
-              <w:rPr>
-                <w:rFonts w:asciiTheme="majorHAnsi" w:hAnsiTheme="majorHAnsi" w:cstheme="majorHAnsi"/>
-                <w:b/>
-              </w:rPr>
-            </w:pPr>
-            <w:r>
-              <w:rPr>
-                <w:rFonts w:asciiTheme="majorHAnsi" w:hAnsiTheme="majorHAnsi" w:cstheme="majorHAnsi"/>
-                <w:color w:val="000000"/>
-                <w:sz w:val="22"/>
-                <w:szCs w:val="22"/>
-              </w:rPr>
-              <w:t>picture</w:t>
-            </w:r>
-          </w:p>
-        </w:tc>
-        <w:tc>
-          <w:tcPr>
-            <w:tcW w:w="2976" w:type="dxa"/>
-            <w:vAlign w:val="bottom"/>
-          </w:tcPr>
-          <w:p>
-            <w:pPr>
-              <w:pStyle w:val="BodyText"/>
-              <w:jc w:val="left"/>
-              <w:rPr>
-                <w:rFonts w:asciiTheme="majorHAnsi" w:hAnsiTheme="majorHAnsi" w:cstheme="majorHAnsi"/>
-              </w:rPr>
-            </w:pPr>
-            <w:r>
-              <w:rPr>
-                <w:rFonts w:asciiTheme="majorHAnsi" w:hAnsiTheme="majorHAnsi" w:cstheme="majorHAnsi"/>
-                <w:color w:val="000000"/>
-                <w:sz w:val="22"/>
-                <w:szCs w:val="22"/>
-              </w:rPr>
-              <w:t xml:space="preserve">Display </w:t>
-            </w:r>
-            <w:r>
-              <w:rPr>
-                <w:rFonts w:asciiTheme="majorHAnsi" w:hAnsiTheme="majorHAnsi" w:cstheme="majorHAnsi"/>
-                <w:color w:val="000000"/>
-                <w:sz w:val="22"/>
-                <w:szCs w:val="22"/>
-              </w:rPr>
-              <w:t xml:space="preserve">the </w:t>
-            </w:r>
-            <w:r>
-              <w:rPr>
-                <w:rFonts w:asciiTheme="majorHAnsi" w:hAnsiTheme="majorHAnsi" w:cstheme="majorHAnsi"/>
-                <w:color w:val="000000"/>
-                <w:sz w:val="22"/>
-                <w:szCs w:val="22"/>
-              </w:rPr>
-              <w:t xml:space="preserve">picture of user  when viewing </w:t>
-            </w:r>
-            <w:r>
-              <w:rPr>
-                <w:rFonts w:asciiTheme="majorHAnsi" w:hAnsiTheme="majorHAnsi" w:cstheme="majorHAnsi"/>
-                <w:color w:val="000000"/>
-                <w:sz w:val="22"/>
-                <w:szCs w:val="22"/>
-              </w:rPr>
-              <w:t xml:space="preserve">a </w:t>
-            </w:r>
-            <w:r>
-              <w:rPr>
-                <w:rFonts w:asciiTheme="majorHAnsi" w:hAnsiTheme="majorHAnsi" w:cstheme="majorHAnsi"/>
-                <w:color w:val="000000"/>
-                <w:sz w:val="22"/>
-                <w:szCs w:val="22"/>
-              </w:rPr>
-              <w:t>user</w:t>
-            </w:r>
-            <w:r>
-              <w:rPr>
-                <w:rFonts w:asciiTheme="majorHAnsi" w:hAnsiTheme="majorHAnsi" w:cstheme="majorHAnsi"/>
-                <w:color w:val="000000"/>
-                <w:sz w:val="22"/>
-                <w:szCs w:val="22"/>
-              </w:rPr>
-              <w:t>’s</w:t>
-            </w:r>
-            <w:r>
-              <w:rPr>
-                <w:rFonts w:asciiTheme="majorHAnsi" w:hAnsiTheme="majorHAnsi" w:cstheme="majorHAnsi"/>
-                <w:color w:val="000000"/>
-                <w:sz w:val="22"/>
-                <w:szCs w:val="22"/>
-              </w:rPr>
-              <w:t xml:space="preserve"> account</w:t>
-            </w:r>
-          </w:p>
-        </w:tc>
-        <w:tc>
-          <w:tcPr>
-            <w:tcW w:w="4011" w:type="dxa"/>
-            <w:vAlign w:val="bottom"/>
-          </w:tcPr>
-          <w:p>
-            <w:pPr>
-              <w:pStyle w:val="BodyText"/>
-              <w:jc w:val="left"/>
-              <w:rPr>
-                <w:rFonts w:asciiTheme="majorHAnsi" w:hAnsiTheme="majorHAnsi" w:cstheme="majorHAnsi"/>
-              </w:rPr>
-            </w:pPr>
-            <w:r>
-              <w:rPr>
-                <w:rFonts w:asciiTheme="majorHAnsi" w:hAnsiTheme="majorHAnsi" w:cstheme="majorHAnsi"/>
-                <w:color w:val="000000"/>
-                <w:sz w:val="22"/>
-                <w:szCs w:val="22"/>
-              </w:rPr>
-              <w:t>Account’s profile picture</w:t>
-            </w:r>
-          </w:p>
-        </w:tc>
-        <w:tc>
-          <w:tcPr>
-            <w:tcW w:w="1216" w:type="dxa"/>
-            <w:vAlign w:val="bottom"/>
-          </w:tcPr>
-          <w:p>
-            <w:pPr>
-              <w:pStyle w:val="BodyText"/>
-              <w:jc w:val="left"/>
-              <w:rPr>
-                <w:rFonts w:asciiTheme="majorHAnsi" w:hAnsiTheme="majorHAnsi" w:cstheme="majorHAnsi"/>
-              </w:rPr>
-            </w:pPr>
-            <w:r>
-              <w:rPr>
-                <w:rFonts w:asciiTheme="majorHAnsi" w:hAnsiTheme="majorHAnsi" w:cstheme="majorHAnsi"/>
-                <w:color w:val="000000"/>
-                <w:sz w:val="22"/>
-                <w:szCs w:val="22"/>
-              </w:rPr>
-              <w:t>Image</w:t>
-            </w:r>
-          </w:p>
-        </w:tc>
-      </w:tr>
-      <w:tr>
-        <w:tc>
-          <w:tcPr>
-            <w:tcW w:w="1805" w:type="dxa"/>
-            <w:vAlign w:val="bottom"/>
-          </w:tcPr>
-          <w:p>
-            <w:pPr>
-              <w:pStyle w:val="BodyText"/>
-              <w:jc w:val="left"/>
-              <w:rPr>
-                <w:rFonts w:asciiTheme="majorHAnsi" w:hAnsiTheme="majorHAnsi" w:cstheme="majorHAnsi"/>
-                <w:b/>
-              </w:rPr>
-            </w:pPr>
-            <w:r>
-              <w:rPr>
-                <w:rFonts w:asciiTheme="majorHAnsi" w:hAnsiTheme="majorHAnsi" w:cstheme="majorHAnsi"/>
-                <w:color w:val="000000"/>
-                <w:sz w:val="22"/>
-                <w:szCs w:val="22"/>
-              </w:rPr>
-              <w:t>total_post</w:t>
-            </w:r>
-          </w:p>
-        </w:tc>
-        <w:tc>
-          <w:tcPr>
-            <w:tcW w:w="2976" w:type="dxa"/>
-            <w:vAlign w:val="bottom"/>
-          </w:tcPr>
-          <w:p>
-            <w:pPr>
-              <w:pStyle w:val="BodyText"/>
-              <w:jc w:val="left"/>
-              <w:rPr>
-                <w:rFonts w:asciiTheme="majorHAnsi" w:hAnsiTheme="majorHAnsi" w:cstheme="majorHAnsi"/>
-              </w:rPr>
-            </w:pPr>
-            <w:r>
-              <w:rPr>
-                <w:rFonts w:asciiTheme="majorHAnsi" w:hAnsiTheme="majorHAnsi" w:cstheme="majorHAnsi"/>
-                <w:color w:val="000000"/>
-                <w:sz w:val="22"/>
-                <w:szCs w:val="22"/>
-              </w:rPr>
-              <w:t xml:space="preserve">Display </w:t>
-            </w:r>
-            <w:r>
-              <w:rPr>
-                <w:rFonts w:asciiTheme="majorHAnsi" w:hAnsiTheme="majorHAnsi" w:cstheme="majorHAnsi"/>
-                <w:color w:val="000000"/>
-                <w:sz w:val="22"/>
-                <w:szCs w:val="22"/>
-              </w:rPr>
-              <w:t xml:space="preserve">the </w:t>
-            </w:r>
-            <w:r>
-              <w:rPr>
-                <w:rFonts w:asciiTheme="majorHAnsi" w:hAnsiTheme="majorHAnsi" w:cstheme="majorHAnsi"/>
-                <w:color w:val="000000"/>
-                <w:sz w:val="22"/>
-                <w:szCs w:val="22"/>
-              </w:rPr>
-              <w:t xml:space="preserve">total number of posts </w:t>
-            </w:r>
-            <w:r>
-              <w:rPr>
-                <w:rFonts w:asciiTheme="majorHAnsi" w:hAnsiTheme="majorHAnsi" w:cstheme="majorHAnsi"/>
-                <w:color w:val="000000"/>
-                <w:sz w:val="22"/>
-                <w:szCs w:val="22"/>
-              </w:rPr>
-              <w:t>a</w:t>
-            </w:r>
-            <w:r>
-              <w:rPr>
-                <w:rFonts w:asciiTheme="majorHAnsi" w:hAnsiTheme="majorHAnsi" w:cstheme="majorHAnsi"/>
-                <w:color w:val="000000"/>
-                <w:sz w:val="22"/>
-                <w:szCs w:val="22"/>
-              </w:rPr>
-              <w:t xml:space="preserve"> user has</w:t>
-            </w:r>
-          </w:p>
-        </w:tc>
-        <w:tc>
-          <w:tcPr>
-            <w:tcW w:w="4011" w:type="dxa"/>
-            <w:vAlign w:val="bottom"/>
-          </w:tcPr>
-          <w:p>
-            <w:pPr>
-              <w:pStyle w:val="BodyText"/>
-              <w:jc w:val="left"/>
-              <w:rPr>
-                <w:rFonts w:asciiTheme="majorHAnsi" w:hAnsiTheme="majorHAnsi" w:cstheme="majorHAnsi"/>
-              </w:rPr>
-            </w:pPr>
-            <w:r>
-              <w:rPr>
-                <w:rFonts w:asciiTheme="majorHAnsi" w:hAnsiTheme="majorHAnsi" w:cstheme="majorHAnsi"/>
-                <w:color w:val="000000"/>
-                <w:sz w:val="22"/>
-                <w:szCs w:val="22"/>
-              </w:rPr>
-              <w:t>Number of posts created by a user</w:t>
-            </w:r>
-          </w:p>
-        </w:tc>
-        <w:tc>
-          <w:tcPr>
-            <w:tcW w:w="1216" w:type="dxa"/>
-            <w:vAlign w:val="bottom"/>
-          </w:tcPr>
-          <w:p>
-            <w:pPr>
-              <w:pStyle w:val="BodyText"/>
-              <w:jc w:val="left"/>
-              <w:rPr>
-                <w:rFonts w:asciiTheme="majorHAnsi" w:hAnsiTheme="majorHAnsi" w:cstheme="majorHAnsi"/>
-              </w:rPr>
-            </w:pPr>
-            <w:r>
-              <w:rPr>
-                <w:rFonts w:asciiTheme="majorHAnsi" w:hAnsiTheme="majorHAnsi" w:cstheme="majorHAnsi"/>
-                <w:color w:val="000000"/>
-                <w:sz w:val="22"/>
-                <w:szCs w:val="22"/>
-              </w:rPr>
-              <w:t>Integer</w:t>
-            </w:r>
-          </w:p>
-        </w:tc>
-      </w:tr>
-      <w:tr>
-        <w:tc>
-          <w:tcPr>
-            <w:tcW w:w="1805" w:type="dxa"/>
-            <w:vAlign w:val="bottom"/>
-          </w:tcPr>
-          <w:p>
-            <w:pPr>
-              <w:pStyle w:val="BodyText"/>
-              <w:jc w:val="left"/>
-              <w:rPr>
-                <w:rFonts w:asciiTheme="majorHAnsi" w:hAnsiTheme="majorHAnsi" w:cstheme="majorHAnsi"/>
-                <w:b/>
-              </w:rPr>
-            </w:pPr>
-            <w:r>
-              <w:rPr>
-                <w:rFonts w:asciiTheme="majorHAnsi" w:hAnsiTheme="majorHAnsi" w:cstheme="majorHAnsi"/>
-                <w:color w:val="000000"/>
-                <w:sz w:val="22"/>
-                <w:szCs w:val="22"/>
-              </w:rPr>
-              <w:t>thread_count</w:t>
-            </w:r>
-          </w:p>
-        </w:tc>
-        <w:tc>
-          <w:tcPr>
-            <w:tcW w:w="2976" w:type="dxa"/>
-            <w:vAlign w:val="bottom"/>
-          </w:tcPr>
-          <w:p>
-            <w:pPr>
-              <w:pStyle w:val="BodyText"/>
-              <w:jc w:val="left"/>
-              <w:rPr>
-                <w:rFonts w:asciiTheme="majorHAnsi" w:hAnsiTheme="majorHAnsi" w:cstheme="majorHAnsi"/>
-              </w:rPr>
-            </w:pPr>
-            <w:r>
-              <w:rPr>
-                <w:rFonts w:asciiTheme="majorHAnsi" w:hAnsiTheme="majorHAnsi" w:cstheme="majorHAnsi"/>
-                <w:color w:val="000000"/>
-                <w:sz w:val="22"/>
-                <w:szCs w:val="22"/>
-              </w:rPr>
-              <w:t xml:space="preserve">Display </w:t>
-            </w:r>
-            <w:r>
-              <w:rPr>
-                <w:rFonts w:asciiTheme="majorHAnsi" w:hAnsiTheme="majorHAnsi" w:cstheme="majorHAnsi"/>
-                <w:color w:val="000000"/>
-                <w:sz w:val="22"/>
-                <w:szCs w:val="22"/>
-              </w:rPr>
-              <w:t xml:space="preserve">the </w:t>
-            </w:r>
-            <w:r>
-              <w:rPr>
-                <w:rFonts w:asciiTheme="majorHAnsi" w:hAnsiTheme="majorHAnsi" w:cstheme="majorHAnsi"/>
-                <w:color w:val="000000"/>
-                <w:sz w:val="22"/>
-                <w:szCs w:val="22"/>
-              </w:rPr>
-              <w:t xml:space="preserve">total number of threads </w:t>
-            </w:r>
-            <w:r>
-              <w:rPr>
-                <w:rFonts w:asciiTheme="majorHAnsi" w:hAnsiTheme="majorHAnsi" w:cstheme="majorHAnsi"/>
-                <w:color w:val="000000"/>
-                <w:sz w:val="22"/>
-                <w:szCs w:val="22"/>
-              </w:rPr>
-              <w:t>a</w:t>
-            </w:r>
-            <w:r>
-              <w:rPr>
-                <w:rFonts w:asciiTheme="majorHAnsi" w:hAnsiTheme="majorHAnsi" w:cstheme="majorHAnsi"/>
-                <w:color w:val="000000"/>
-                <w:sz w:val="22"/>
-                <w:szCs w:val="22"/>
-              </w:rPr>
-              <w:t xml:space="preserve"> user is following</w:t>
-            </w:r>
-          </w:p>
-        </w:tc>
-        <w:tc>
-          <w:tcPr>
-            <w:tcW w:w="4011" w:type="dxa"/>
-            <w:vAlign w:val="bottom"/>
-          </w:tcPr>
-          <w:p>
-            <w:pPr>
-              <w:pStyle w:val="BodyText"/>
-              <w:jc w:val="left"/>
-              <w:rPr>
-                <w:rFonts w:asciiTheme="majorHAnsi" w:hAnsiTheme="majorHAnsi" w:cstheme="majorHAnsi"/>
-              </w:rPr>
-            </w:pPr>
-            <w:r>
-              <w:rPr>
-                <w:rFonts w:asciiTheme="majorHAnsi" w:hAnsiTheme="majorHAnsi" w:cstheme="majorHAnsi"/>
-                <w:color w:val="000000"/>
-                <w:sz w:val="22"/>
-                <w:szCs w:val="22"/>
-              </w:rPr>
-              <w:t>Number of threads a user is following</w:t>
-            </w:r>
-          </w:p>
-        </w:tc>
-        <w:tc>
-          <w:tcPr>
-            <w:tcW w:w="1216" w:type="dxa"/>
-            <w:vAlign w:val="bottom"/>
-          </w:tcPr>
-          <w:p>
-            <w:pPr>
-              <w:pStyle w:val="BodyText"/>
-              <w:jc w:val="left"/>
-              <w:rPr>
-                <w:rFonts w:asciiTheme="majorHAnsi" w:hAnsiTheme="majorHAnsi" w:cstheme="majorHAnsi"/>
-              </w:rPr>
-            </w:pPr>
-            <w:r>
-              <w:rPr>
-                <w:rFonts w:asciiTheme="majorHAnsi" w:hAnsiTheme="majorHAnsi" w:cstheme="majorHAnsi"/>
-                <w:color w:val="000000"/>
-                <w:sz w:val="22"/>
-                <w:szCs w:val="22"/>
-              </w:rPr>
-              <w:t>Integer</w:t>
-            </w:r>
-          </w:p>
-        </w:tc>
-      </w:tr>
-      <w:tr>
-        <w:tc>
-          <w:tcPr>
-            <w:tcW w:w="1805" w:type="dxa"/>
-            <w:vAlign w:val="bottom"/>
-          </w:tcPr>
-          <w:p>
-            <w:pPr>
-              <w:pStyle w:val="BodyText"/>
-              <w:jc w:val="left"/>
-              <w:rPr>
-                <w:rFonts w:asciiTheme="majorHAnsi" w:hAnsiTheme="majorHAnsi" w:cstheme="majorHAnsi"/>
-                <w:b/>
-              </w:rPr>
-            </w:pPr>
-            <w:r>
-              <w:rPr>
-                <w:rFonts w:asciiTheme="majorHAnsi" w:hAnsiTheme="majorHAnsi" w:cstheme="majorHAnsi"/>
-                <w:color w:val="000000"/>
-                <w:sz w:val="22"/>
-                <w:szCs w:val="22"/>
-              </w:rPr>
-              <w:lastRenderedPageBreak/>
-              <w:t>threads</w:t>
-            </w:r>
-          </w:p>
-        </w:tc>
-        <w:tc>
-          <w:tcPr>
-            <w:tcW w:w="2976" w:type="dxa"/>
-            <w:vAlign w:val="bottom"/>
-          </w:tcPr>
-          <w:p>
-            <w:pPr>
-              <w:pStyle w:val="BodyText"/>
-              <w:jc w:val="left"/>
-              <w:rPr>
-                <w:rFonts w:asciiTheme="majorHAnsi" w:hAnsiTheme="majorHAnsi" w:cstheme="majorHAnsi"/>
-              </w:rPr>
-            </w:pPr>
-            <w:r>
-              <w:rPr>
-                <w:rFonts w:asciiTheme="majorHAnsi" w:hAnsiTheme="majorHAnsi" w:cstheme="majorHAnsi"/>
-                <w:color w:val="000000"/>
-                <w:sz w:val="22"/>
-                <w:szCs w:val="22"/>
-              </w:rPr>
-              <w:t xml:space="preserve">Display a list of </w:t>
-            </w:r>
-            <w:r>
-              <w:rPr>
-                <w:rFonts w:asciiTheme="majorHAnsi" w:hAnsiTheme="majorHAnsi" w:cstheme="majorHAnsi"/>
-                <w:color w:val="000000"/>
-                <w:sz w:val="22"/>
-                <w:szCs w:val="22"/>
-              </w:rPr>
-              <w:t xml:space="preserve">all </w:t>
-            </w:r>
-            <w:r>
-              <w:rPr>
-                <w:rFonts w:asciiTheme="majorHAnsi" w:hAnsiTheme="majorHAnsi" w:cstheme="majorHAnsi"/>
-                <w:color w:val="000000"/>
-                <w:sz w:val="22"/>
-                <w:szCs w:val="22"/>
-              </w:rPr>
-              <w:t xml:space="preserve">the </w:t>
-            </w:r>
-            <w:r>
-              <w:rPr>
-                <w:rFonts w:asciiTheme="majorHAnsi" w:hAnsiTheme="majorHAnsi" w:cstheme="majorHAnsi"/>
-                <w:color w:val="000000"/>
-                <w:sz w:val="22"/>
-                <w:szCs w:val="22"/>
-              </w:rPr>
-              <w:t xml:space="preserve">threads that </w:t>
-            </w:r>
-            <w:r>
-              <w:rPr>
-                <w:rFonts w:asciiTheme="majorHAnsi" w:hAnsiTheme="majorHAnsi" w:cstheme="majorHAnsi"/>
-                <w:color w:val="000000"/>
-                <w:sz w:val="22"/>
-                <w:szCs w:val="22"/>
-              </w:rPr>
-              <w:t xml:space="preserve">a </w:t>
-            </w:r>
-            <w:r>
-              <w:rPr>
-                <w:rFonts w:asciiTheme="majorHAnsi" w:hAnsiTheme="majorHAnsi" w:cstheme="majorHAnsi"/>
-                <w:color w:val="000000"/>
-                <w:sz w:val="22"/>
-                <w:szCs w:val="22"/>
-              </w:rPr>
-              <w:t>user is following</w:t>
-            </w:r>
-          </w:p>
-        </w:tc>
-        <w:tc>
-          <w:tcPr>
-            <w:tcW w:w="4011" w:type="dxa"/>
-            <w:vAlign w:val="bottom"/>
-          </w:tcPr>
-          <w:p>
-            <w:pPr>
-              <w:pStyle w:val="BodyText"/>
-              <w:jc w:val="left"/>
-              <w:rPr>
-                <w:rFonts w:asciiTheme="majorHAnsi" w:hAnsiTheme="majorHAnsi" w:cstheme="majorHAnsi"/>
-              </w:rPr>
-            </w:pPr>
-            <w:r>
-              <w:rPr>
-                <w:rFonts w:asciiTheme="majorHAnsi" w:hAnsiTheme="majorHAnsi" w:cstheme="majorHAnsi"/>
-                <w:color w:val="000000"/>
-                <w:sz w:val="22"/>
-                <w:szCs w:val="22"/>
-              </w:rPr>
-              <w:t>Shows users</w:t>
-            </w:r>
-            <w:r>
-              <w:rPr>
-                <w:rFonts w:asciiTheme="majorHAnsi" w:hAnsiTheme="majorHAnsi" w:cstheme="majorHAnsi"/>
-                <w:color w:val="000000"/>
-                <w:sz w:val="22"/>
-                <w:szCs w:val="22"/>
-              </w:rPr>
-              <w:t xml:space="preserve"> the threads that a</w:t>
-            </w:r>
-            <w:r>
-              <w:rPr>
-                <w:rFonts w:asciiTheme="majorHAnsi" w:hAnsiTheme="majorHAnsi" w:cstheme="majorHAnsi"/>
-                <w:color w:val="000000"/>
-                <w:sz w:val="22"/>
-                <w:szCs w:val="22"/>
-              </w:rPr>
-              <w:t>nother</w:t>
-            </w:r>
-            <w:r>
-              <w:rPr>
-                <w:rFonts w:asciiTheme="majorHAnsi" w:hAnsiTheme="majorHAnsi" w:cstheme="majorHAnsi"/>
-                <w:color w:val="000000"/>
-                <w:sz w:val="22"/>
-                <w:szCs w:val="22"/>
-              </w:rPr>
-              <w:t xml:space="preserve"> user is following</w:t>
-            </w:r>
-          </w:p>
-        </w:tc>
-        <w:tc>
-          <w:tcPr>
-            <w:tcW w:w="1216" w:type="dxa"/>
-            <w:vAlign w:val="bottom"/>
-          </w:tcPr>
-          <w:p>
-            <w:pPr>
-              <w:pStyle w:val="BodyText"/>
-              <w:jc w:val="left"/>
-              <w:rPr>
-                <w:rFonts w:asciiTheme="majorHAnsi" w:hAnsiTheme="majorHAnsi" w:cstheme="majorHAnsi"/>
-              </w:rPr>
-            </w:pPr>
-            <w:r>
-              <w:rPr>
-                <w:rFonts w:asciiTheme="majorHAnsi" w:hAnsiTheme="majorHAnsi" w:cstheme="majorHAnsi"/>
-                <w:color w:val="000000"/>
-                <w:sz w:val="22"/>
-                <w:szCs w:val="22"/>
-              </w:rPr>
-              <w:t>Text</w:t>
-            </w:r>
-          </w:p>
-        </w:tc>
-      </w:tr>
-      <w:tr>
-        <w:tc>
-          <w:tcPr>
-            <w:tcW w:w="1805" w:type="dxa"/>
-            <w:vAlign w:val="bottom"/>
-          </w:tcPr>
-          <w:p>
-            <w:pPr>
-              <w:pStyle w:val="BodyText"/>
-              <w:jc w:val="left"/>
-              <w:rPr>
-                <w:rFonts w:asciiTheme="majorHAnsi" w:hAnsiTheme="majorHAnsi" w:cstheme="majorHAnsi"/>
-                <w:b/>
-              </w:rPr>
-            </w:pPr>
-            <w:r>
-              <w:rPr>
-                <w:rFonts w:asciiTheme="majorHAnsi" w:hAnsiTheme="majorHAnsi" w:cstheme="majorHAnsi"/>
-                <w:color w:val="000000"/>
-                <w:sz w:val="22"/>
-                <w:szCs w:val="22"/>
-              </w:rPr>
-              <w:t>is_admin</w:t>
-            </w:r>
-          </w:p>
-        </w:tc>
-        <w:tc>
-          <w:tcPr>
-            <w:tcW w:w="2976" w:type="dxa"/>
-            <w:vAlign w:val="bottom"/>
-          </w:tcPr>
-          <w:p>
-            <w:pPr>
-              <w:pStyle w:val="BodyText"/>
-              <w:jc w:val="left"/>
-              <w:rPr>
-                <w:rFonts w:asciiTheme="majorHAnsi" w:hAnsiTheme="majorHAnsi" w:cstheme="majorHAnsi"/>
-              </w:rPr>
-            </w:pPr>
-            <w:r>
-              <w:rPr>
-                <w:rFonts w:asciiTheme="majorHAnsi" w:hAnsiTheme="majorHAnsi" w:cstheme="majorHAnsi"/>
-                <w:color w:val="000000"/>
-                <w:sz w:val="22"/>
-                <w:szCs w:val="22"/>
-              </w:rPr>
-              <w:t>Allow access to remove threads and ban accounts if a user is an administrator</w:t>
-            </w:r>
-          </w:p>
-        </w:tc>
-        <w:tc>
-          <w:tcPr>
-            <w:tcW w:w="4011" w:type="dxa"/>
-            <w:vAlign w:val="bottom"/>
-          </w:tcPr>
-          <w:p>
-            <w:pPr>
-              <w:pStyle w:val="BodyText"/>
-              <w:jc w:val="left"/>
-              <w:rPr>
-                <w:rFonts w:asciiTheme="majorHAnsi" w:hAnsiTheme="majorHAnsi" w:cstheme="majorHAnsi"/>
-              </w:rPr>
-            </w:pPr>
-            <w:r>
-              <w:rPr>
-                <w:rFonts w:asciiTheme="majorHAnsi" w:hAnsiTheme="majorHAnsi" w:cstheme="majorHAnsi"/>
-                <w:color w:val="000000"/>
-                <w:sz w:val="22"/>
-                <w:szCs w:val="22"/>
-              </w:rPr>
-              <w:t>Shows if a user</w:t>
-            </w:r>
-            <w:r>
-              <w:rPr>
-                <w:rFonts w:asciiTheme="majorHAnsi" w:hAnsiTheme="majorHAnsi" w:cstheme="majorHAnsi"/>
-                <w:color w:val="000000"/>
-                <w:sz w:val="22"/>
-                <w:szCs w:val="22"/>
-              </w:rPr>
-              <w:t xml:space="preserve"> has the status of an administrator or not</w:t>
-            </w:r>
-          </w:p>
-        </w:tc>
-        <w:tc>
-          <w:tcPr>
-            <w:tcW w:w="1216" w:type="dxa"/>
-            <w:vAlign w:val="bottom"/>
-          </w:tcPr>
-          <w:p>
-            <w:pPr>
-              <w:pStyle w:val="BodyText"/>
-              <w:jc w:val="left"/>
-              <w:rPr>
-                <w:rFonts w:asciiTheme="majorHAnsi" w:hAnsiTheme="majorHAnsi" w:cstheme="majorHAnsi"/>
-              </w:rPr>
-            </w:pPr>
-            <w:r>
-              <w:rPr>
-                <w:rFonts w:asciiTheme="majorHAnsi" w:hAnsiTheme="majorHAnsi" w:cstheme="majorHAnsi"/>
-                <w:color w:val="000000"/>
-                <w:sz w:val="22"/>
-                <w:szCs w:val="22"/>
-              </w:rPr>
-              <w:t>Boolean</w:t>
-            </w:r>
-          </w:p>
-        </w:tc>
-      </w:tr>
-      <w:tr>
-        <w:tc>
-          <w:tcPr>
-            <w:tcW w:w="10008" w:type="dxa"/>
-            <w:gridSpan w:val="4"/>
-            <w:vAlign w:val="bottom"/>
-          </w:tcPr>
-          <w:p>
-            <w:pPr>
-              <w:pStyle w:val="BodyText"/>
-              <w:jc w:val="center"/>
-              <w:rPr>
-                <w:rFonts w:asciiTheme="majorHAnsi" w:hAnsiTheme="majorHAnsi" w:cstheme="majorHAnsi"/>
-                <w:color w:val="000000"/>
-                <w:sz w:val="22"/>
-                <w:szCs w:val="22"/>
-              </w:rPr>
-            </w:pPr>
-            <w:r>
-              <w:rPr>
-                <w:rFonts w:asciiTheme="majorHAnsi" w:hAnsiTheme="majorHAnsi" w:cstheme="majorHAnsi"/>
-                <w:b/>
-                <w:bCs/>
-                <w:color w:val="000000"/>
-                <w:sz w:val="22"/>
-                <w:szCs w:val="28"/>
-              </w:rPr>
-              <w:t>Threads</w:t>
-            </w:r>
-          </w:p>
-        </w:tc>
-      </w:tr>
-      <w:tr>
-        <w:tc>
-          <w:tcPr>
-            <w:tcW w:w="1805" w:type="dxa"/>
-            <w:vAlign w:val="bottom"/>
-          </w:tcPr>
-          <w:p>
-            <w:pPr>
-              <w:pStyle w:val="BodyText"/>
-              <w:jc w:val="left"/>
-              <w:rPr>
-                <w:rFonts w:asciiTheme="majorHAnsi" w:hAnsiTheme="majorHAnsi" w:cstheme="majorHAnsi"/>
-                <w:color w:val="000000"/>
-                <w:sz w:val="22"/>
-                <w:szCs w:val="22"/>
-              </w:rPr>
-            </w:pPr>
-            <w:r>
-              <w:rPr>
-                <w:rFonts w:ascii="Calibri" w:hAnsi="Calibri" w:cs="Calibri"/>
-                <w:color w:val="000000"/>
-                <w:sz w:val="22"/>
-                <w:szCs w:val="22"/>
-              </w:rPr>
-              <w:t>recently_updated</w:t>
-            </w:r>
-          </w:p>
-        </w:tc>
-        <w:tc>
-          <w:tcPr>
-            <w:tcW w:w="2976" w:type="dxa"/>
-            <w:vAlign w:val="bottom"/>
-          </w:tcPr>
-          <w:p>
-            <w:pPr>
-              <w:pStyle w:val="BodyText"/>
-              <w:jc w:val="left"/>
-              <w:rPr>
-                <w:rFonts w:asciiTheme="majorHAnsi" w:hAnsiTheme="majorHAnsi" w:cstheme="majorHAnsi"/>
-                <w:color w:val="000000"/>
-                <w:sz w:val="22"/>
-                <w:szCs w:val="22"/>
-              </w:rPr>
-            </w:pPr>
-            <w:r>
-              <w:rPr>
-                <w:rFonts w:ascii="Calibri" w:hAnsi="Calibri" w:cs="Calibri"/>
-                <w:color w:val="000000"/>
-                <w:sz w:val="22"/>
-                <w:szCs w:val="22"/>
-              </w:rPr>
-              <w:t>Display the date for most recent post</w:t>
-            </w:r>
-          </w:p>
-        </w:tc>
-        <w:tc>
-          <w:tcPr>
-            <w:tcW w:w="4011" w:type="dxa"/>
-            <w:vAlign w:val="bottom"/>
-          </w:tcPr>
-          <w:p>
-            <w:pPr>
-              <w:pStyle w:val="BodyText"/>
-              <w:jc w:val="left"/>
-              <w:rPr>
-                <w:rFonts w:asciiTheme="majorHAnsi" w:hAnsiTheme="majorHAnsi" w:cstheme="majorHAnsi"/>
-                <w:color w:val="000000"/>
-                <w:sz w:val="22"/>
-                <w:szCs w:val="22"/>
-              </w:rPr>
-            </w:pPr>
-            <w:r>
-              <w:rPr>
-                <w:rFonts w:ascii="Calibri" w:hAnsi="Calibri" w:cs="Calibri"/>
-                <w:color w:val="000000"/>
-                <w:sz w:val="22"/>
-                <w:szCs w:val="22"/>
-              </w:rPr>
-              <w:t>The date for the most recent post made on a thread</w:t>
-            </w:r>
-          </w:p>
-        </w:tc>
-        <w:tc>
-          <w:tcPr>
-            <w:tcW w:w="1216" w:type="dxa"/>
-            <w:vAlign w:val="bottom"/>
-          </w:tcPr>
-          <w:p>
-            <w:pPr>
-              <w:pStyle w:val="BodyText"/>
-              <w:jc w:val="left"/>
-              <w:rPr>
-                <w:rFonts w:asciiTheme="majorHAnsi" w:hAnsiTheme="majorHAnsi" w:cstheme="majorHAnsi"/>
-                <w:color w:val="000000"/>
-                <w:sz w:val="22"/>
-                <w:szCs w:val="22"/>
-              </w:rPr>
-            </w:pPr>
-            <w:r>
-              <w:rPr>
-                <w:rFonts w:ascii="Calibri" w:hAnsi="Calibri" w:cs="Calibri"/>
-                <w:color w:val="000000"/>
-                <w:sz w:val="22"/>
-                <w:szCs w:val="22"/>
-              </w:rPr>
-              <w:t>Timestamp</w:t>
-            </w:r>
-          </w:p>
-        </w:tc>
-      </w:tr>
-      <w:tr>
-        <w:tc>
-          <w:tcPr>
-            <w:tcW w:w="1805" w:type="dxa"/>
-            <w:vAlign w:val="bottom"/>
-          </w:tcPr>
-          <w:p>
-            <w:pPr>
-              <w:pStyle w:val="BodyText"/>
-              <w:jc w:val="left"/>
-              <w:rPr>
-                <w:rFonts w:asciiTheme="majorHAnsi" w:hAnsiTheme="majorHAnsi" w:cstheme="majorHAnsi"/>
-                <w:color w:val="000000"/>
-                <w:sz w:val="22"/>
-                <w:szCs w:val="22"/>
-              </w:rPr>
-            </w:pPr>
-            <w:r>
-              <w:rPr>
-                <w:rFonts w:ascii="Calibri" w:hAnsi="Calibri" w:cs="Calibri"/>
-                <w:color w:val="000000"/>
-                <w:sz w:val="22"/>
-                <w:szCs w:val="22"/>
-              </w:rPr>
-              <w:t>subject</w:t>
-            </w:r>
-          </w:p>
-        </w:tc>
-        <w:tc>
-          <w:tcPr>
-            <w:tcW w:w="2976" w:type="dxa"/>
-            <w:vAlign w:val="bottom"/>
-          </w:tcPr>
-          <w:p>
-            <w:pPr>
-              <w:pStyle w:val="BodyText"/>
-              <w:jc w:val="left"/>
-              <w:rPr>
-                <w:rFonts w:asciiTheme="majorHAnsi" w:hAnsiTheme="majorHAnsi" w:cstheme="majorHAnsi"/>
-                <w:color w:val="000000"/>
-                <w:sz w:val="22"/>
-                <w:szCs w:val="22"/>
-              </w:rPr>
-            </w:pPr>
-            <w:r>
-              <w:rPr>
-                <w:rFonts w:ascii="Calibri" w:hAnsi="Calibri" w:cs="Calibri"/>
-                <w:color w:val="000000"/>
-                <w:sz w:val="22"/>
-                <w:szCs w:val="22"/>
-              </w:rPr>
-              <w:t>Search threads by subject on search engine</w:t>
-            </w:r>
-          </w:p>
-        </w:tc>
-        <w:tc>
-          <w:tcPr>
-            <w:tcW w:w="4011" w:type="dxa"/>
-            <w:vAlign w:val="bottom"/>
-          </w:tcPr>
-          <w:p>
-            <w:pPr>
-              <w:pStyle w:val="BodyText"/>
-              <w:jc w:val="left"/>
-              <w:rPr>
-                <w:rFonts w:asciiTheme="majorHAnsi" w:hAnsiTheme="majorHAnsi" w:cstheme="majorHAnsi"/>
-                <w:color w:val="000000"/>
-                <w:sz w:val="22"/>
-                <w:szCs w:val="22"/>
-              </w:rPr>
-            </w:pPr>
-            <w:r>
-              <w:rPr>
-                <w:rFonts w:ascii="Calibri" w:hAnsi="Calibri" w:cs="Calibri"/>
-                <w:color w:val="000000"/>
-                <w:sz w:val="22"/>
-                <w:szCs w:val="22"/>
-              </w:rPr>
-              <w:t>The subject (title) of a thread</w:t>
-            </w:r>
-          </w:p>
-        </w:tc>
-        <w:tc>
-          <w:tcPr>
-            <w:tcW w:w="1216" w:type="dxa"/>
-            <w:vAlign w:val="bottom"/>
-          </w:tcPr>
-          <w:p>
-            <w:pPr>
-              <w:pStyle w:val="BodyText"/>
-              <w:jc w:val="left"/>
-              <w:rPr>
-                <w:rFonts w:asciiTheme="majorHAnsi" w:hAnsiTheme="majorHAnsi" w:cstheme="majorHAnsi"/>
-                <w:color w:val="000000"/>
-                <w:sz w:val="22"/>
-                <w:szCs w:val="22"/>
-              </w:rPr>
-            </w:pPr>
-            <w:r>
-              <w:rPr>
-                <w:rFonts w:ascii="Calibri" w:hAnsi="Calibri" w:cs="Calibri"/>
-                <w:color w:val="000000"/>
-                <w:sz w:val="22"/>
-                <w:szCs w:val="22"/>
-              </w:rPr>
-              <w:t>Text</w:t>
-            </w:r>
-          </w:p>
-        </w:tc>
-      </w:tr>
-      <w:tr>
-        <w:tc>
-          <w:tcPr>
-            <w:tcW w:w="1805" w:type="dxa"/>
-            <w:vAlign w:val="bottom"/>
-          </w:tcPr>
-          <w:p>
-            <w:pPr>
-              <w:pStyle w:val="BodyText"/>
-              <w:jc w:val="left"/>
-              <w:rPr>
-                <w:rFonts w:asciiTheme="majorHAnsi" w:hAnsiTheme="majorHAnsi" w:cstheme="majorHAnsi"/>
-                <w:color w:val="000000"/>
-                <w:sz w:val="22"/>
-                <w:szCs w:val="22"/>
-              </w:rPr>
-            </w:pPr>
-            <w:r>
-              <w:rPr>
-                <w:rFonts w:ascii="Calibri" w:hAnsi="Calibri" w:cs="Calibri"/>
-                <w:color w:val="000000"/>
-                <w:sz w:val="22"/>
-                <w:szCs w:val="22"/>
-              </w:rPr>
-              <w:t>followers</w:t>
-            </w:r>
-          </w:p>
-        </w:tc>
-        <w:tc>
-          <w:tcPr>
-            <w:tcW w:w="2976" w:type="dxa"/>
-            <w:vAlign w:val="bottom"/>
-          </w:tcPr>
-          <w:p>
-            <w:pPr>
-              <w:pStyle w:val="BodyText"/>
-              <w:jc w:val="left"/>
-              <w:rPr>
-                <w:rFonts w:asciiTheme="majorHAnsi" w:hAnsiTheme="majorHAnsi" w:cstheme="majorHAnsi"/>
-                <w:color w:val="000000"/>
-                <w:sz w:val="22"/>
-                <w:szCs w:val="22"/>
-              </w:rPr>
-            </w:pPr>
-            <w:r>
-              <w:rPr>
-                <w:rFonts w:ascii="Calibri" w:hAnsi="Calibri" w:cs="Calibri"/>
-                <w:color w:val="000000"/>
-                <w:sz w:val="22"/>
-                <w:szCs w:val="22"/>
-              </w:rPr>
-              <w:t>Display the total number of followers that a thread has</w:t>
-            </w:r>
-          </w:p>
-        </w:tc>
-        <w:tc>
-          <w:tcPr>
-            <w:tcW w:w="4011" w:type="dxa"/>
-            <w:vAlign w:val="bottom"/>
-          </w:tcPr>
-          <w:p>
-            <w:pPr>
-              <w:pStyle w:val="BodyText"/>
-              <w:jc w:val="left"/>
-              <w:rPr>
-                <w:rFonts w:asciiTheme="majorHAnsi" w:hAnsiTheme="majorHAnsi" w:cstheme="majorHAnsi"/>
-                <w:color w:val="000000"/>
-                <w:sz w:val="22"/>
-                <w:szCs w:val="22"/>
-              </w:rPr>
-            </w:pPr>
-            <w:r>
-              <w:rPr>
-                <w:rFonts w:ascii="Calibri" w:hAnsi="Calibri" w:cs="Calibri"/>
-                <w:color w:val="000000"/>
-                <w:sz w:val="22"/>
-                <w:szCs w:val="22"/>
-              </w:rPr>
-              <w:t>The total number of accounts that follow a thread</w:t>
-            </w:r>
-          </w:p>
-        </w:tc>
-        <w:tc>
-          <w:tcPr>
-            <w:tcW w:w="1216" w:type="dxa"/>
-            <w:vAlign w:val="bottom"/>
-          </w:tcPr>
-          <w:p>
-            <w:pPr>
-              <w:pStyle w:val="BodyText"/>
-              <w:jc w:val="left"/>
-              <w:rPr>
-                <w:rFonts w:asciiTheme="majorHAnsi" w:hAnsiTheme="majorHAnsi" w:cstheme="majorHAnsi"/>
-                <w:color w:val="000000"/>
-                <w:sz w:val="22"/>
-                <w:szCs w:val="22"/>
-              </w:rPr>
-            </w:pPr>
-            <w:r>
-              <w:rPr>
-                <w:rFonts w:ascii="Calibri" w:hAnsi="Calibri" w:cs="Calibri"/>
-                <w:color w:val="000000"/>
-                <w:sz w:val="22"/>
-                <w:szCs w:val="22"/>
-              </w:rPr>
-              <w:t>Integer</w:t>
-            </w:r>
-          </w:p>
-        </w:tc>
-      </w:tr>
-      <w:tr>
-        <w:tc>
-          <w:tcPr>
-            <w:tcW w:w="10008" w:type="dxa"/>
-            <w:gridSpan w:val="4"/>
-            <w:vAlign w:val="bottom"/>
-          </w:tcPr>
-          <w:p>
-            <w:pPr>
-              <w:pStyle w:val="BodyText"/>
-              <w:jc w:val="center"/>
-              <w:rPr>
-                <w:rFonts w:asciiTheme="majorHAnsi" w:hAnsiTheme="majorHAnsi" w:cstheme="majorHAnsi"/>
-                <w:color w:val="000000"/>
-                <w:sz w:val="22"/>
-                <w:szCs w:val="22"/>
-              </w:rPr>
-            </w:pPr>
-            <w:r>
-              <w:rPr>
-                <w:rFonts w:asciiTheme="majorHAnsi" w:hAnsiTheme="majorHAnsi" w:cstheme="majorHAnsi"/>
-                <w:b/>
-                <w:bCs/>
-                <w:color w:val="000000"/>
-                <w:sz w:val="22"/>
-                <w:szCs w:val="22"/>
-              </w:rPr>
-              <w:t>Posts</w:t>
-            </w:r>
-          </w:p>
-        </w:tc>
-      </w:tr>
-      <w:tr>
-        <w:tc>
-          <w:tcPr>
-            <w:tcW w:w="1805" w:type="dxa"/>
-            <w:vAlign w:val="bottom"/>
-          </w:tcPr>
-          <w:p>
-            <w:pPr>
-              <w:pStyle w:val="BodyText"/>
-              <w:jc w:val="left"/>
-              <w:rPr>
-                <w:rFonts w:asciiTheme="majorHAnsi" w:hAnsiTheme="majorHAnsi" w:cstheme="majorHAnsi"/>
-                <w:color w:val="000000"/>
-                <w:sz w:val="22"/>
-                <w:szCs w:val="22"/>
-              </w:rPr>
-            </w:pPr>
-            <w:r>
-              <w:rPr>
-                <w:rFonts w:asciiTheme="majorHAnsi" w:hAnsiTheme="majorHAnsi" w:cstheme="majorHAnsi"/>
-                <w:color w:val="000000"/>
-                <w:sz w:val="22"/>
-                <w:szCs w:val="22"/>
-              </w:rPr>
-              <w:t>created</w:t>
-            </w:r>
-          </w:p>
-        </w:tc>
-        <w:tc>
-          <w:tcPr>
-            <w:tcW w:w="2976" w:type="dxa"/>
-            <w:vAlign w:val="bottom"/>
-          </w:tcPr>
-          <w:p>
-            <w:pPr>
-              <w:pStyle w:val="BodyText"/>
-              <w:jc w:val="left"/>
-              <w:rPr>
-                <w:rFonts w:asciiTheme="majorHAnsi" w:hAnsiTheme="majorHAnsi" w:cstheme="majorHAnsi"/>
-                <w:color w:val="000000"/>
-                <w:sz w:val="22"/>
-                <w:szCs w:val="22"/>
-              </w:rPr>
-            </w:pPr>
-            <w:r>
-              <w:rPr>
-                <w:rFonts w:asciiTheme="majorHAnsi" w:hAnsiTheme="majorHAnsi" w:cstheme="majorHAnsi"/>
-                <w:color w:val="000000"/>
-                <w:sz w:val="22"/>
-                <w:szCs w:val="22"/>
-              </w:rPr>
-              <w:t>Display</w:t>
-            </w:r>
-            <w:r>
-              <w:rPr>
-                <w:rFonts w:asciiTheme="majorHAnsi" w:hAnsiTheme="majorHAnsi" w:cstheme="majorHAnsi"/>
-                <w:color w:val="000000"/>
-                <w:sz w:val="22"/>
-                <w:szCs w:val="22"/>
-              </w:rPr>
-              <w:t xml:space="preserve"> </w:t>
-            </w:r>
-            <w:r>
-              <w:rPr>
-                <w:rFonts w:ascii="Calibri" w:hAnsi="Calibri" w:cs="Calibri"/>
-                <w:color w:val="000000"/>
-                <w:sz w:val="22"/>
-                <w:szCs w:val="22"/>
-              </w:rPr>
-              <w:t xml:space="preserve"> the</w:t>
-            </w:r>
-            <w:r>
-              <w:rPr>
-                <w:rFonts w:asciiTheme="majorHAnsi" w:hAnsiTheme="majorHAnsi" w:cstheme="majorHAnsi"/>
-                <w:color w:val="000000"/>
-                <w:sz w:val="22"/>
-                <w:szCs w:val="22"/>
-              </w:rPr>
-              <w:t xml:space="preserve"> date for when a post was first created</w:t>
-            </w:r>
-          </w:p>
-        </w:tc>
-        <w:tc>
-          <w:tcPr>
-            <w:tcW w:w="4011" w:type="dxa"/>
-            <w:vAlign w:val="bottom"/>
-          </w:tcPr>
-          <w:p>
-            <w:pPr>
-              <w:pStyle w:val="BodyText"/>
-              <w:jc w:val="left"/>
-              <w:rPr>
-                <w:rFonts w:asciiTheme="majorHAnsi" w:hAnsiTheme="majorHAnsi" w:cstheme="majorHAnsi"/>
-                <w:color w:val="000000"/>
-                <w:sz w:val="22"/>
-                <w:szCs w:val="22"/>
-              </w:rPr>
-            </w:pPr>
-            <w:r>
-              <w:rPr>
-                <w:rFonts w:asciiTheme="majorHAnsi" w:hAnsiTheme="majorHAnsi" w:cstheme="majorHAnsi"/>
-                <w:color w:val="000000"/>
-                <w:sz w:val="22"/>
-                <w:szCs w:val="22"/>
-              </w:rPr>
-              <w:t>The d</w:t>
-            </w:r>
-            <w:r>
-              <w:rPr>
-                <w:rFonts w:asciiTheme="majorHAnsi" w:hAnsiTheme="majorHAnsi" w:cstheme="majorHAnsi"/>
-                <w:color w:val="000000"/>
-                <w:sz w:val="22"/>
-                <w:szCs w:val="22"/>
-              </w:rPr>
-              <w:t>ate for when post was first created</w:t>
-            </w:r>
-          </w:p>
-        </w:tc>
-        <w:tc>
-          <w:tcPr>
-            <w:tcW w:w="1216" w:type="dxa"/>
-            <w:vAlign w:val="bottom"/>
-          </w:tcPr>
-          <w:p>
-            <w:pPr>
-              <w:pStyle w:val="BodyText"/>
-              <w:jc w:val="left"/>
-              <w:rPr>
-                <w:rFonts w:asciiTheme="majorHAnsi" w:hAnsiTheme="majorHAnsi" w:cstheme="majorHAnsi"/>
-                <w:color w:val="000000"/>
-                <w:sz w:val="22"/>
-                <w:szCs w:val="22"/>
-              </w:rPr>
-            </w:pPr>
-            <w:r>
-              <w:rPr>
-                <w:rFonts w:asciiTheme="majorHAnsi" w:hAnsiTheme="majorHAnsi" w:cstheme="majorHAnsi"/>
-                <w:color w:val="000000"/>
-                <w:sz w:val="22"/>
-                <w:szCs w:val="22"/>
-              </w:rPr>
-              <w:t>Timestamp</w:t>
-            </w:r>
-          </w:p>
-        </w:tc>
-      </w:tr>
-      <w:tr>
-        <w:tc>
-          <w:tcPr>
-            <w:tcW w:w="1805" w:type="dxa"/>
-            <w:vAlign w:val="bottom"/>
-          </w:tcPr>
-          <w:p>
-            <w:pPr>
-              <w:pStyle w:val="BodyText"/>
-              <w:jc w:val="left"/>
-              <w:rPr>
-                <w:rFonts w:asciiTheme="majorHAnsi" w:hAnsiTheme="majorHAnsi" w:cstheme="majorHAnsi"/>
-                <w:color w:val="000000"/>
-                <w:sz w:val="22"/>
-                <w:szCs w:val="22"/>
-              </w:rPr>
-            </w:pPr>
-            <w:r>
-              <w:rPr>
-                <w:rFonts w:asciiTheme="majorHAnsi" w:hAnsiTheme="majorHAnsi" w:cstheme="majorHAnsi"/>
-                <w:color w:val="000000"/>
-                <w:sz w:val="22"/>
-                <w:szCs w:val="22"/>
-              </w:rPr>
-              <w:t>content</w:t>
-            </w:r>
-          </w:p>
-        </w:tc>
-        <w:tc>
-          <w:tcPr>
-            <w:tcW w:w="2976" w:type="dxa"/>
-            <w:vAlign w:val="bottom"/>
-          </w:tcPr>
-          <w:p>
-            <w:pPr>
-              <w:pStyle w:val="BodyText"/>
-              <w:jc w:val="left"/>
-              <w:rPr>
-                <w:rFonts w:asciiTheme="majorHAnsi" w:hAnsiTheme="majorHAnsi" w:cstheme="majorHAnsi"/>
-                <w:color w:val="000000"/>
-                <w:sz w:val="22"/>
-                <w:szCs w:val="22"/>
-              </w:rPr>
-            </w:pPr>
-            <w:r>
-              <w:rPr>
-                <w:rFonts w:asciiTheme="majorHAnsi" w:hAnsiTheme="majorHAnsi" w:cstheme="majorHAnsi"/>
-                <w:color w:val="000000"/>
-                <w:sz w:val="22"/>
-                <w:szCs w:val="22"/>
-              </w:rPr>
-              <w:t xml:space="preserve">Display the content of a post within a thread  </w:t>
-            </w:r>
-          </w:p>
-        </w:tc>
-        <w:tc>
-          <w:tcPr>
-            <w:tcW w:w="4011" w:type="dxa"/>
-            <w:vAlign w:val="bottom"/>
-          </w:tcPr>
-          <w:p>
-            <w:pPr>
-              <w:pStyle w:val="BodyText"/>
-              <w:jc w:val="left"/>
-              <w:rPr>
-                <w:rFonts w:asciiTheme="majorHAnsi" w:hAnsiTheme="majorHAnsi" w:cstheme="majorHAnsi"/>
-                <w:color w:val="000000"/>
-                <w:sz w:val="22"/>
-                <w:szCs w:val="22"/>
-              </w:rPr>
-            </w:pPr>
-            <w:r>
-              <w:rPr>
-                <w:rFonts w:asciiTheme="majorHAnsi" w:hAnsiTheme="majorHAnsi" w:cstheme="majorHAnsi"/>
-                <w:color w:val="000000"/>
-                <w:sz w:val="22"/>
-                <w:szCs w:val="22"/>
-              </w:rPr>
-              <w:t xml:space="preserve">An area for a user to type what they want to post for a thread </w:t>
-            </w:r>
-          </w:p>
-        </w:tc>
-        <w:tc>
-          <w:tcPr>
-            <w:tcW w:w="1216" w:type="dxa"/>
-            <w:vAlign w:val="bottom"/>
-          </w:tcPr>
-          <w:p>
-            <w:pPr>
-              <w:pStyle w:val="BodyText"/>
-              <w:jc w:val="left"/>
-              <w:rPr>
-                <w:rFonts w:asciiTheme="majorHAnsi" w:hAnsiTheme="majorHAnsi" w:cstheme="majorHAnsi"/>
-                <w:color w:val="000000"/>
-                <w:sz w:val="22"/>
-                <w:szCs w:val="22"/>
-              </w:rPr>
-            </w:pPr>
-            <w:r>
-              <w:rPr>
-                <w:rFonts w:asciiTheme="majorHAnsi" w:hAnsiTheme="majorHAnsi" w:cstheme="majorHAnsi"/>
-                <w:color w:val="000000"/>
-                <w:sz w:val="22"/>
-                <w:szCs w:val="22"/>
-              </w:rPr>
-              <w:t>Text</w:t>
-            </w:r>
-          </w:p>
-        </w:tc>
-      </w:tr>
-      <w:tr>
-        <w:tc>
-          <w:tcPr>
-            <w:tcW w:w="1805" w:type="dxa"/>
-            <w:vAlign w:val="bottom"/>
-          </w:tcPr>
-          <w:p>
-            <w:pPr>
-              <w:pStyle w:val="BodyText"/>
-              <w:jc w:val="left"/>
-              <w:rPr>
-                <w:rFonts w:asciiTheme="majorHAnsi" w:hAnsiTheme="majorHAnsi" w:cstheme="majorHAnsi"/>
-                <w:color w:val="000000"/>
-                <w:sz w:val="22"/>
-                <w:szCs w:val="22"/>
-              </w:rPr>
-            </w:pPr>
-            <w:r>
-              <w:rPr>
-                <w:rFonts w:asciiTheme="majorHAnsi" w:hAnsiTheme="majorHAnsi" w:cstheme="majorHAnsi"/>
-                <w:color w:val="000000"/>
-                <w:sz w:val="22"/>
-                <w:szCs w:val="22"/>
-              </w:rPr>
-              <w:t>likes</w:t>
-            </w:r>
-          </w:p>
-        </w:tc>
-        <w:tc>
-          <w:tcPr>
-            <w:tcW w:w="2976" w:type="dxa"/>
-            <w:vAlign w:val="bottom"/>
-          </w:tcPr>
-          <w:p>
-            <w:pPr>
-              <w:pStyle w:val="BodyText"/>
-              <w:jc w:val="left"/>
-              <w:rPr>
-                <w:rFonts w:asciiTheme="majorHAnsi" w:hAnsiTheme="majorHAnsi" w:cstheme="majorHAnsi"/>
-                <w:color w:val="000000"/>
-                <w:sz w:val="22"/>
-                <w:szCs w:val="22"/>
-              </w:rPr>
-            </w:pPr>
-            <w:r>
-              <w:rPr>
-                <w:rFonts w:asciiTheme="majorHAnsi" w:hAnsiTheme="majorHAnsi" w:cstheme="majorHAnsi"/>
-                <w:color w:val="000000"/>
-                <w:sz w:val="22"/>
-                <w:szCs w:val="22"/>
-              </w:rPr>
-              <w:t>Display number of likes on a post and sort to have most popular post at the top of a thread</w:t>
-            </w:r>
-          </w:p>
-        </w:tc>
-        <w:tc>
-          <w:tcPr>
-            <w:tcW w:w="4011" w:type="dxa"/>
-            <w:vAlign w:val="bottom"/>
-          </w:tcPr>
-          <w:p>
-            <w:pPr>
-              <w:pStyle w:val="BodyText"/>
-              <w:jc w:val="left"/>
-              <w:rPr>
-                <w:rFonts w:asciiTheme="majorHAnsi" w:hAnsiTheme="majorHAnsi" w:cstheme="majorHAnsi"/>
-                <w:color w:val="000000"/>
-                <w:sz w:val="22"/>
-                <w:szCs w:val="22"/>
-              </w:rPr>
-            </w:pPr>
-            <w:r>
-              <w:rPr>
-                <w:rFonts w:asciiTheme="majorHAnsi" w:hAnsiTheme="majorHAnsi" w:cstheme="majorHAnsi"/>
-                <w:color w:val="000000"/>
-                <w:sz w:val="22"/>
-                <w:szCs w:val="22"/>
-              </w:rPr>
-              <w:t>The n</w:t>
-            </w:r>
-            <w:r>
-              <w:rPr>
-                <w:rFonts w:asciiTheme="majorHAnsi" w:hAnsiTheme="majorHAnsi" w:cstheme="majorHAnsi"/>
-                <w:color w:val="000000"/>
-                <w:sz w:val="22"/>
-                <w:szCs w:val="22"/>
-              </w:rPr>
-              <w:t>umber of likes on a post</w:t>
-            </w:r>
-          </w:p>
-        </w:tc>
-        <w:tc>
-          <w:tcPr>
-            <w:tcW w:w="1216" w:type="dxa"/>
-            <w:vAlign w:val="bottom"/>
-          </w:tcPr>
-          <w:p>
-            <w:pPr>
-              <w:pStyle w:val="BodyText"/>
-              <w:jc w:val="left"/>
-              <w:rPr>
-                <w:rFonts w:asciiTheme="majorHAnsi" w:hAnsiTheme="majorHAnsi" w:cstheme="majorHAnsi"/>
-                <w:color w:val="000000"/>
-                <w:sz w:val="22"/>
-                <w:szCs w:val="22"/>
-              </w:rPr>
-            </w:pPr>
-            <w:r>
-              <w:rPr>
-                <w:rFonts w:asciiTheme="majorHAnsi" w:hAnsiTheme="majorHAnsi" w:cstheme="majorHAnsi"/>
-                <w:color w:val="000000"/>
-                <w:sz w:val="22"/>
-                <w:szCs w:val="22"/>
-              </w:rPr>
-              <w:t>Integer</w:t>
-            </w:r>
-          </w:p>
-        </w:tc>
-      </w:tr>
-      <w:tr>
-        <w:tc>
-          <w:tcPr>
-            <w:tcW w:w="1805" w:type="dxa"/>
-            <w:vAlign w:val="bottom"/>
-          </w:tcPr>
-          <w:p>
-            <w:pPr>
-              <w:pStyle w:val="BodyText"/>
-              <w:jc w:val="left"/>
-              <w:rPr>
-                <w:rFonts w:asciiTheme="majorHAnsi" w:hAnsiTheme="majorHAnsi" w:cstheme="majorHAnsi"/>
-                <w:color w:val="000000"/>
-                <w:sz w:val="22"/>
-                <w:szCs w:val="22"/>
-              </w:rPr>
-            </w:pPr>
-            <w:r>
-              <w:rPr>
-                <w:rFonts w:asciiTheme="majorHAnsi" w:hAnsiTheme="majorHAnsi" w:cstheme="majorHAnsi"/>
-                <w:color w:val="000000"/>
-                <w:sz w:val="22"/>
-                <w:szCs w:val="22"/>
-              </w:rPr>
-              <w:t>dislikes</w:t>
-            </w:r>
-          </w:p>
-        </w:tc>
-        <w:tc>
-          <w:tcPr>
-            <w:tcW w:w="2976" w:type="dxa"/>
-            <w:vAlign w:val="bottom"/>
-          </w:tcPr>
-          <w:p>
-            <w:pPr>
-              <w:pStyle w:val="BodyText"/>
-              <w:jc w:val="left"/>
-              <w:rPr>
-                <w:rFonts w:asciiTheme="majorHAnsi" w:hAnsiTheme="majorHAnsi" w:cstheme="majorHAnsi"/>
-                <w:color w:val="000000"/>
-                <w:sz w:val="22"/>
-                <w:szCs w:val="22"/>
-              </w:rPr>
-            </w:pPr>
-            <w:r>
-              <w:rPr>
-                <w:rFonts w:asciiTheme="majorHAnsi" w:hAnsiTheme="majorHAnsi" w:cstheme="majorHAnsi"/>
-                <w:color w:val="000000"/>
-                <w:sz w:val="22"/>
-                <w:szCs w:val="22"/>
-              </w:rPr>
-              <w:t>Display number of dislikes on a post</w:t>
-            </w:r>
-          </w:p>
-        </w:tc>
-        <w:tc>
-          <w:tcPr>
-            <w:tcW w:w="4011" w:type="dxa"/>
-            <w:vAlign w:val="bottom"/>
-          </w:tcPr>
-          <w:p>
-            <w:pPr>
-              <w:pStyle w:val="BodyText"/>
-              <w:jc w:val="left"/>
-              <w:rPr>
-                <w:rFonts w:asciiTheme="majorHAnsi" w:hAnsiTheme="majorHAnsi" w:cstheme="majorHAnsi"/>
-                <w:color w:val="000000"/>
-                <w:sz w:val="22"/>
-                <w:szCs w:val="22"/>
-              </w:rPr>
-            </w:pPr>
-            <w:r>
-              <w:rPr>
-                <w:rFonts w:asciiTheme="majorHAnsi" w:hAnsiTheme="majorHAnsi" w:cstheme="majorHAnsi"/>
-                <w:color w:val="000000"/>
-                <w:sz w:val="22"/>
-                <w:szCs w:val="22"/>
-              </w:rPr>
-              <w:t>The n</w:t>
-            </w:r>
-            <w:r>
-              <w:rPr>
-                <w:rFonts w:asciiTheme="majorHAnsi" w:hAnsiTheme="majorHAnsi" w:cstheme="majorHAnsi"/>
-                <w:color w:val="000000"/>
-                <w:sz w:val="22"/>
-                <w:szCs w:val="22"/>
-              </w:rPr>
-              <w:t>umber of dislikes on a post</w:t>
-            </w:r>
-          </w:p>
-        </w:tc>
-        <w:tc>
-          <w:tcPr>
-            <w:tcW w:w="1216" w:type="dxa"/>
-            <w:vAlign w:val="bottom"/>
-          </w:tcPr>
-          <w:p>
-            <w:pPr>
-              <w:pStyle w:val="BodyText"/>
-              <w:jc w:val="left"/>
-              <w:rPr>
-                <w:rFonts w:asciiTheme="majorHAnsi" w:hAnsiTheme="majorHAnsi" w:cstheme="majorHAnsi"/>
-                <w:color w:val="000000"/>
-                <w:sz w:val="22"/>
-                <w:szCs w:val="22"/>
-              </w:rPr>
-            </w:pPr>
-            <w:r>
-              <w:rPr>
-                <w:rFonts w:asciiTheme="majorHAnsi" w:hAnsiTheme="majorHAnsi" w:cstheme="majorHAnsi"/>
-                <w:color w:val="000000"/>
-                <w:sz w:val="22"/>
-                <w:szCs w:val="22"/>
-              </w:rPr>
-              <w:t>Integer</w:t>
-            </w:r>
-          </w:p>
-        </w:tc>
-      </w:tr>
-    </w:tbl>
+      </w:pPr>
+      <w:r>
+        <w:t xml:space="preserve">Our COVID-19 Forum will have a search engine that easily filters through posts via keywords on our site. From there we will have options to keep up to date with the topics that you desire; users will be able to customize their feed by choosing topics to follow. When posting to our site, you can tag your contribution to easily be found by other users that are interested in what you are sharing. From here you can comment on other posts and/or give reactions, </w:t>
+      </w:r>
+      <w:proofErr w:type="gramStart"/>
+      <w:r>
+        <w:t>similar to</w:t>
+      </w:r>
+      <w:proofErr w:type="gramEnd"/>
+      <w:r>
+        <w:t xml:space="preserve"> a thumbs up. </w:t>
+      </w:r>
+    </w:p>
+    <w:p>
+      <w:pPr>
+        <w:pStyle w:val="BodyText"/>
+      </w:pPr>
+      <w:r>
+        <w:t xml:space="preserve">Unlike our competitors, the COVID-19 forum will </w:t>
+      </w:r>
+      <w:r>
+        <w:t xml:space="preserve">combine both social media practices and resource forum formatting into one community-based site. The WSMA and ACOEM discussion boards are not accessible to the general public and focus primarily on information sharing between physicians and medical practitioners. Group 11’s COVID-19 Forum will keep information easily accessible to </w:t>
+      </w:r>
+      <w:proofErr w:type="gramStart"/>
+      <w:r>
+        <w:t>any and all</w:t>
+      </w:r>
+      <w:proofErr w:type="gramEnd"/>
+      <w:r>
+        <w:t xml:space="preserve"> visitors. </w:t>
+      </w:r>
+    </w:p>
     <w:p>
       <w:pPr>
         <w:pStyle w:val="Heading1"/>
@@ -2836,6 +549,119 @@
         </w:numPr>
         <w:ind w:left="432" w:hanging="432"/>
       </w:pPr>
+      <w:r>
+        <w:t>Data definition</w:t>
+      </w:r>
+    </w:p>
+    <w:p>
+      <w:pPr>
+        <w:pStyle w:val="BodyText"/>
+      </w:pPr>
+      <w:r>
+        <w:t>This section</w:t>
+      </w:r>
+      <w:r>
+        <w:t xml:space="preserve"> serves as the “dictionary” of your document. It d</w:t>
+      </w:r>
+      <w:r>
+        <w:t>efine</w:t>
+      </w:r>
+      <w:r>
+        <w:t>s</w:t>
+      </w:r>
+      <w:r>
+        <w:t xml:space="preserve"> </w:t>
+      </w:r>
+      <w:r>
+        <w:rPr>
+          <w:u w:val="single"/>
+        </w:rPr>
+        <w:t>main</w:t>
+      </w:r>
+      <w:r>
+        <w:t xml:space="preserve"> terms, data structures and “items” or “</w:t>
+      </w:r>
+      <w:r>
+        <w:rPr>
+          <w:i/>
+        </w:rPr>
+        <w:t>entities</w:t>
+      </w:r>
+      <w:r>
+        <w:t xml:space="preserve">” </w:t>
+      </w:r>
+      <w:r>
+        <w:rPr>
+          <w:i/>
+        </w:rPr>
+        <w:t>at high or logical (not implementation) level</w:t>
+      </w:r>
+      <w:r>
+        <w:t xml:space="preserve"> (</w:t>
+      </w:r>
+      <w:proofErr w:type="gramStart"/>
+      <w:r>
+        <w:t>e.g.</w:t>
+      </w:r>
+      <w:proofErr w:type="gramEnd"/>
+      <w:r>
+        <w:t xml:space="preserve"> name, meaning, usage, and NOT how the data is stored in memory) so it is easier to refer to them in the document. Focus on key terms (main data elements, actors, types of users etc.) specific for </w:t>
+      </w:r>
+      <w:r>
+        <w:t>your</w:t>
+      </w:r>
+      <w:r>
+        <w:t xml:space="preserve"> application and not </w:t>
+      </w:r>
+      <w:r>
+        <w:t xml:space="preserve">on general </w:t>
+      </w:r>
+      <w:r>
+        <w:t xml:space="preserve">well know terms. </w:t>
+      </w:r>
+      <w:r>
+        <w:rPr>
+          <w:u w:val="single"/>
+        </w:rPr>
+        <w:t xml:space="preserve">These terms and their names </w:t>
+      </w:r>
+      <w:r>
+        <w:rPr>
+          <w:i/>
+          <w:u w:val="single"/>
+        </w:rPr>
+        <w:t>must be used consistently</w:t>
+      </w:r>
+      <w:r>
+        <w:rPr>
+          <w:u w:val="single"/>
+        </w:rPr>
+        <w:t xml:space="preserve"> from then on in all documen</w:t>
+      </w:r>
+      <w:r>
+        <w:rPr>
+          <w:u w:val="single"/>
+        </w:rPr>
+        <w:t>ts, user interface, in naming software</w:t>
+      </w:r>
+      <w:r>
+        <w:rPr>
+          <w:u w:val="single"/>
+        </w:rPr>
+        <w:t xml:space="preserve"> components and database elements etc. </w:t>
+      </w:r>
+      <w:r>
+        <w:t xml:space="preserve">In later </w:t>
+      </w:r>
+      <w:r>
+        <w:t>milestones,</w:t>
+      </w:r>
+      <w:r>
+        <w:t xml:space="preserve"> you will add more implementation details for each item. You will later expand this section with more details</w:t>
+      </w:r>
+      <w:r>
+        <w:t>.</w:t>
+      </w:r>
     </w:p>
     <w:p>
       <w:pPr>
@@ -2858,7 +684,11 @@
         <w:t xml:space="preserve">This section describes the project overview (in much more details) and likelihood usage scenarios of your product from end users’ perspectives. </w:t>
       </w:r>
       <w:r>
-        <w:t>Focus only on main use cases.  Simple text format is OK and preferable – tell us a story about who and how is the application used. Focus on WHAT users do, their s</w:t>
+        <w:t xml:space="preserve">Focus only on main use cases.  Simple text format is OK and preferable – tell us a story about who and </w:t>
+      </w:r>
+      <w:r>
+        <w:lastRenderedPageBreak/>
+        <w:t>how is the application used. Focus on WHAT users do, their s</w:t>
       </w:r>
       <w:r>
         <w:t>kill level, not on HOW the system is</w:t>
@@ -2889,7 +719,6 @@
         <w:rPr>
           <w:lang w:val="en-GB"/>
         </w:rPr>
-        <w:lastRenderedPageBreak/>
         <w:t>I</w:t>
       </w:r>
       <w:r>
@@ -2934,7 +763,15 @@
         <w:t>ality</w:t>
       </w:r>
       <w:r>
-        <w:t xml:space="preserve"> use 1-5 line description</w:t>
+        <w:t xml:space="preserve"> use </w:t>
+      </w:r>
+      <w:proofErr w:type="gramStart"/>
+      <w:r>
+        <w:t>1-5 line</w:t>
+      </w:r>
+      <w:proofErr w:type="gramEnd"/>
+      <w:r>
+        <w:t xml:space="preserve"> description</w:t>
       </w:r>
       <w:r>
         <w:t>.</w:t>
@@ -3053,7 +890,15 @@
         </w:rPr>
       </w:pPr>
       <w:r>
-        <w:t>You also have to decide on which</w:t>
+        <w:t xml:space="preserve">You also </w:t>
+      </w:r>
+      <w:proofErr w:type="gramStart"/>
+      <w:r>
+        <w:t>have to</w:t>
+      </w:r>
+      <w:proofErr w:type="gramEnd"/>
+      <w:r>
+        <w:t xml:space="preserve"> decide on which</w:t>
       </w:r>
       <w:r>
         <w:t xml:space="preserve"> frameworks you will </w:t>
@@ -3062,7 +907,15 @@
         <w:t>use if any.</w:t>
       </w:r>
       <w:r>
-        <w:t xml:space="preserve"> These provide both user interface, as well as cross-platform and cross browser layout/css. All external code you plan to use must be listed along with their license. </w:t>
+        <w:t xml:space="preserve"> These provide both user interface, as well as cross-platform and cross browser layout/</w:t>
+      </w:r>
+      <w:proofErr w:type="spellStart"/>
+      <w:r>
+        <w:t>css</w:t>
+      </w:r>
+      <w:proofErr w:type="spellEnd"/>
+      <w:r>
+        <w:t xml:space="preserve">. All external code you plan to use must be listed along with their license. </w:t>
       </w:r>
     </w:p>
     <w:p>
@@ -3229,7 +1082,7 @@
       </w:pPr>
     </w:p>
     <w:sectPr>
-      <w:footerReference w:type="default" r:id="rId8"/>
+      <w:footerReference w:type="default" r:id="rId9"/>
       <w:pgSz w:w="12240" w:h="15840"/>
       <w:pgMar w:top="1440" w:right="1800" w:bottom="1440" w:left="1800" w:header="720" w:footer="720" w:gutter="0"/>
       <w:cols w:space="720"/>
@@ -3239,7 +1092,7 @@
 </file>
 
 <file path=word/endnotes.xml><?xml version="1.0" encoding="utf-8"?>
-<w:endnotes xmlns:wpc="http://schemas.microsoft.com/office/word/2010/wordprocessingCanvas" xmlns:cx="http://schemas.microsoft.com/office/drawing/2014/chartex" xmlns:mc="http://schemas.openxmlformats.org/markup-compatibility/2006" xmlns:o="urn:schemas-microsoft-com:office:office" xmlns:r="http://schemas.openxmlformats.org/officeDocument/2006/relationships" xmlns:m="http://schemas.openxmlformats.org/officeDocument/2006/math" xmlns:v="urn:schemas-microsoft-com:vml" xmlns:wp14="http://schemas.microsoft.com/office/word/2010/wordprocessingDrawing" xmlns:wp="http://schemas.openxmlformats.org/drawingml/2006/wordprocessingDrawing" xmlns:w10="urn:schemas-microsoft-com:office:word" xmlns:w="http://schemas.openxmlformats.org/wordprocessingml/2006/main" xmlns:w14="http://schemas.microsoft.com/office/word/2010/wordml" xmlns:w15="http://schemas.microsoft.com/office/word/2012/wordml" xmlns:w16se="http://schemas.microsoft.com/office/word/2015/wordml/symex" xmlns:wpg="http://schemas.microsoft.com/office/word/2010/wordprocessingGroup" xmlns:wpi="http://schemas.microsoft.com/office/word/2010/wordprocessingInk" xmlns:wne="http://schemas.microsoft.com/office/word/2006/wordml" xmlns:wps="http://schemas.microsoft.com/office/word/2010/wordprocessingShape" mc:Ignorable="w14 w15 w16se wp14">
+<w:endnotes xmlns:wpc="http://schemas.microsoft.com/office/word/2010/wordprocessingCanvas" xmlns:cx="http://schemas.microsoft.com/office/drawing/2014/chartex" xmlns:cx1="http://schemas.microsoft.com/office/drawing/2015/9/8/chartex" xmlns:cx2="http://schemas.microsoft.com/office/drawing/2015/10/21/chartex" xmlns:cx3="http://schemas.microsoft.com/office/drawing/2016/5/9/chartex" xmlns:cx4="http://schemas.microsoft.com/office/drawing/2016/5/10/chartex" xmlns:cx5="http://schemas.microsoft.com/office/drawing/2016/5/11/chartex" xmlns:cx6="http://schemas.microsoft.com/office/drawing/2016/5/12/chartex" xmlns:cx7="http://schemas.microsoft.com/office/drawing/2016/5/13/chartex" xmlns:cx8="http://schemas.microsoft.com/office/drawing/2016/5/14/chartex" xmlns:mc="http://schemas.openxmlformats.org/markup-compatibility/2006" xmlns:aink="http://schemas.microsoft.com/office/drawing/2016/ink" xmlns:am3d="http://schemas.microsoft.com/office/drawing/2017/model3d" xmlns:o="urn:schemas-microsoft-com:office:office" xmlns:r="http://schemas.openxmlformats.org/officeDocument/2006/relationships" xmlns:m="http://schemas.openxmlformats.org/officeDocument/2006/math" xmlns:v="urn:schemas-microsoft-com:vml" xmlns:wp14="http://schemas.microsoft.com/office/word/2010/wordprocessingDrawing" xmlns:wp="http://schemas.openxmlformats.org/drawingml/2006/wordprocessingDrawing" xmlns:w10="urn:schemas-microsoft-com:office:word" xmlns:w="http://schemas.openxmlformats.org/wordprocessingml/2006/main" xmlns:w14="http://schemas.microsoft.com/office/word/2010/wordml" xmlns:w15="http://schemas.microsoft.com/office/word/2012/wordml" xmlns:w16cex="http://schemas.microsoft.com/office/word/2018/wordml/cex" xmlns:w16cid="http://schemas.microsoft.com/office/word/2016/wordml/cid" xmlns:w16="http://schemas.microsoft.com/office/word/2018/wordml" xmlns:w16se="http://schemas.microsoft.com/office/word/2015/wordml/symex" xmlns:wpg="http://schemas.microsoft.com/office/word/2010/wordprocessingGroup" xmlns:wpi="http://schemas.microsoft.com/office/word/2010/wordprocessingInk" xmlns:wne="http://schemas.microsoft.com/office/word/2006/wordml" xmlns:wps="http://schemas.microsoft.com/office/word/2010/wordprocessingShape" mc:Ignorable="w14 w15 w16se w16cid w16 w16cex wp14">
   <w:endnote w:type="separator" w:id="-1">
     <w:p>
       <w:r>
@@ -3258,7 +1111,7 @@
 </file>
 
 <file path=word/footer1.xml><?xml version="1.0" encoding="utf-8"?>
-<w:ftr xmlns:wpc="http://schemas.microsoft.com/office/word/2010/wordprocessingCanvas" xmlns:cx="http://schemas.microsoft.com/office/drawing/2014/chartex" xmlns:mc="http://schemas.openxmlformats.org/markup-compatibility/2006" xmlns:o="urn:schemas-microsoft-com:office:office" xmlns:r="http://schemas.openxmlformats.org/officeDocument/2006/relationships" xmlns:m="http://schemas.openxmlformats.org/officeDocument/2006/math" xmlns:v="urn:schemas-microsoft-com:vml" xmlns:wp14="http://schemas.microsoft.com/office/word/2010/wordprocessingDrawing" xmlns:wp="http://schemas.openxmlformats.org/drawingml/2006/wordprocessingDrawing" xmlns:w10="urn:schemas-microsoft-com:office:word" xmlns:w="http://schemas.openxmlformats.org/wordprocessingml/2006/main" xmlns:w14="http://schemas.microsoft.com/office/word/2010/wordml" xmlns:w15="http://schemas.microsoft.com/office/word/2012/wordml" xmlns:w16se="http://schemas.microsoft.com/office/word/2015/wordml/symex" xmlns:wpg="http://schemas.microsoft.com/office/word/2010/wordprocessingGroup" xmlns:wpi="http://schemas.microsoft.com/office/word/2010/wordprocessingInk" xmlns:wne="http://schemas.microsoft.com/office/word/2006/wordml" xmlns:wps="http://schemas.microsoft.com/office/word/2010/wordprocessingShape" mc:Ignorable="w14 w15 w16se wp14">
+<w:ftr xmlns:wpc="http://schemas.microsoft.com/office/word/2010/wordprocessingCanvas" xmlns:cx="http://schemas.microsoft.com/office/drawing/2014/chartex" xmlns:cx1="http://schemas.microsoft.com/office/drawing/2015/9/8/chartex" xmlns:cx2="http://schemas.microsoft.com/office/drawing/2015/10/21/chartex" xmlns:cx3="http://schemas.microsoft.com/office/drawing/2016/5/9/chartex" xmlns:cx4="http://schemas.microsoft.com/office/drawing/2016/5/10/chartex" xmlns:cx5="http://schemas.microsoft.com/office/drawing/2016/5/11/chartex" xmlns:cx6="http://schemas.microsoft.com/office/drawing/2016/5/12/chartex" xmlns:cx7="http://schemas.microsoft.com/office/drawing/2016/5/13/chartex" xmlns:cx8="http://schemas.microsoft.com/office/drawing/2016/5/14/chartex" xmlns:mc="http://schemas.openxmlformats.org/markup-compatibility/2006" xmlns:aink="http://schemas.microsoft.com/office/drawing/2016/ink" xmlns:am3d="http://schemas.microsoft.com/office/drawing/2017/model3d" xmlns:o="urn:schemas-microsoft-com:office:office" xmlns:r="http://schemas.openxmlformats.org/officeDocument/2006/relationships" xmlns:m="http://schemas.openxmlformats.org/officeDocument/2006/math" xmlns:v="urn:schemas-microsoft-com:vml" xmlns:wp14="http://schemas.microsoft.com/office/word/2010/wordprocessingDrawing" xmlns:wp="http://schemas.openxmlformats.org/drawingml/2006/wordprocessingDrawing" xmlns:w10="urn:schemas-microsoft-com:office:word" xmlns:w="http://schemas.openxmlformats.org/wordprocessingml/2006/main" xmlns:w14="http://schemas.microsoft.com/office/word/2010/wordml" xmlns:w15="http://schemas.microsoft.com/office/word/2012/wordml" xmlns:w16cex="http://schemas.microsoft.com/office/word/2018/wordml/cex" xmlns:w16cid="http://schemas.microsoft.com/office/word/2016/wordml/cid" xmlns:w16="http://schemas.microsoft.com/office/word/2018/wordml" xmlns:w16se="http://schemas.microsoft.com/office/word/2015/wordml/symex" xmlns:wpg="http://schemas.microsoft.com/office/word/2010/wordprocessingGroup" xmlns:wpi="http://schemas.microsoft.com/office/word/2010/wordprocessingInk" xmlns:wne="http://schemas.microsoft.com/office/word/2006/wordml" xmlns:wps="http://schemas.microsoft.com/office/word/2010/wordprocessingShape" mc:Ignorable="w14 w15 w16se w16cid w16 w16cex wp14">
   <w:p>
     <w:pPr>
       <w:pStyle w:val="Footer"/>
@@ -3287,7 +1140,7 @@
         <w:rStyle w:val="PageNumber"/>
         <w:noProof/>
       </w:rPr>
-      <w:t>2</w:t>
+      <w:t>1</w:t>
     </w:r>
     <w:r>
       <w:rPr>
@@ -3300,7 +1153,7 @@
 </file>
 
 <file path=word/footnotes.xml><?xml version="1.0" encoding="utf-8"?>
-<w:footnotes xmlns:wpc="http://schemas.microsoft.com/office/word/2010/wordprocessingCanvas" xmlns:cx="http://schemas.microsoft.com/office/drawing/2014/chartex" xmlns:mc="http://schemas.openxmlformats.org/markup-compatibility/2006" xmlns:o="urn:schemas-microsoft-com:office:office" xmlns:r="http://schemas.openxmlformats.org/officeDocument/2006/relationships" xmlns:m="http://schemas.openxmlformats.org/officeDocument/2006/math" xmlns:v="urn:schemas-microsoft-com:vml" xmlns:wp14="http://schemas.microsoft.com/office/word/2010/wordprocessingDrawing" xmlns:wp="http://schemas.openxmlformats.org/drawingml/2006/wordprocessingDrawing" xmlns:w10="urn:schemas-microsoft-com:office:word" xmlns:w="http://schemas.openxmlformats.org/wordprocessingml/2006/main" xmlns:w14="http://schemas.microsoft.com/office/word/2010/wordml" xmlns:w15="http://schemas.microsoft.com/office/word/2012/wordml" xmlns:w16se="http://schemas.microsoft.com/office/word/2015/wordml/symex" xmlns:wpg="http://schemas.microsoft.com/office/word/2010/wordprocessingGroup" xmlns:wpi="http://schemas.microsoft.com/office/word/2010/wordprocessingInk" xmlns:wne="http://schemas.microsoft.com/office/word/2006/wordml" xmlns:wps="http://schemas.microsoft.com/office/word/2010/wordprocessingShape" mc:Ignorable="w14 w15 w16se wp14">
+<w:footnotes xmlns:wpc="http://schemas.microsoft.com/office/word/2010/wordprocessingCanvas" xmlns:cx="http://schemas.microsoft.com/office/drawing/2014/chartex" xmlns:cx1="http://schemas.microsoft.com/office/drawing/2015/9/8/chartex" xmlns:cx2="http://schemas.microsoft.com/office/drawing/2015/10/21/chartex" xmlns:cx3="http://schemas.microsoft.com/office/drawing/2016/5/9/chartex" xmlns:cx4="http://schemas.microsoft.com/office/drawing/2016/5/10/chartex" xmlns:cx5="http://schemas.microsoft.com/office/drawing/2016/5/11/chartex" xmlns:cx6="http://schemas.microsoft.com/office/drawing/2016/5/12/chartex" xmlns:cx7="http://schemas.microsoft.com/office/drawing/2016/5/13/chartex" xmlns:cx8="http://schemas.microsoft.com/office/drawing/2016/5/14/chartex" xmlns:mc="http://schemas.openxmlformats.org/markup-compatibility/2006" xmlns:aink="http://schemas.microsoft.com/office/drawing/2016/ink" xmlns:am3d="http://schemas.microsoft.com/office/drawing/2017/model3d" xmlns:o="urn:schemas-microsoft-com:office:office" xmlns:r="http://schemas.openxmlformats.org/officeDocument/2006/relationships" xmlns:m="http://schemas.openxmlformats.org/officeDocument/2006/math" xmlns:v="urn:schemas-microsoft-com:vml" xmlns:wp14="http://schemas.microsoft.com/office/word/2010/wordprocessingDrawing" xmlns:wp="http://schemas.openxmlformats.org/drawingml/2006/wordprocessingDrawing" xmlns:w10="urn:schemas-microsoft-com:office:word" xmlns:w="http://schemas.openxmlformats.org/wordprocessingml/2006/main" xmlns:w14="http://schemas.microsoft.com/office/word/2010/wordml" xmlns:w15="http://schemas.microsoft.com/office/word/2012/wordml" xmlns:w16cex="http://schemas.microsoft.com/office/word/2018/wordml/cex" xmlns:w16cid="http://schemas.microsoft.com/office/word/2016/wordml/cid" xmlns:w16="http://schemas.microsoft.com/office/word/2018/wordml" xmlns:w16se="http://schemas.microsoft.com/office/word/2015/wordml/symex" xmlns:wpg="http://schemas.microsoft.com/office/word/2010/wordprocessingGroup" xmlns:wpi="http://schemas.microsoft.com/office/word/2010/wordprocessingInk" xmlns:wne="http://schemas.microsoft.com/office/word/2006/wordml" xmlns:wps="http://schemas.microsoft.com/office/word/2010/wordprocessingShape" mc:Ignorable="w14 w15 w16se w16cid w16 w16cex wp14">
   <w:footnote w:type="separator" w:id="-1">
     <w:p>
       <w:r>
@@ -3319,7 +1172,7 @@
 </file>
 
 <file path=word/numbering.xml><?xml version="1.0" encoding="utf-8"?>
-<w:numbering xmlns:wpc="http://schemas.microsoft.com/office/word/2010/wordprocessingCanvas" xmlns:cx="http://schemas.microsoft.com/office/drawing/2014/chartex" xmlns:mc="http://schemas.openxmlformats.org/markup-compatibility/2006" xmlns:o="urn:schemas-microsoft-com:office:office" xmlns:r="http://schemas.openxmlformats.org/officeDocument/2006/relationships" xmlns:m="http://schemas.openxmlformats.org/officeDocument/2006/math" xmlns:v="urn:schemas-microsoft-com:vml" xmlns:wp14="http://schemas.microsoft.com/office/word/2010/wordprocessingDrawing" xmlns:wp="http://schemas.openxmlformats.org/drawingml/2006/wordprocessingDrawing" xmlns:w10="urn:schemas-microsoft-com:office:word" xmlns:w="http://schemas.openxmlformats.org/wordprocessingml/2006/main" xmlns:w14="http://schemas.microsoft.com/office/word/2010/wordml" xmlns:w15="http://schemas.microsoft.com/office/word/2012/wordml" xmlns:w16se="http://schemas.microsoft.com/office/word/2015/wordml/symex" xmlns:wpg="http://schemas.microsoft.com/office/word/2010/wordprocessingGroup" xmlns:wpi="http://schemas.microsoft.com/office/word/2010/wordprocessingInk" xmlns:wne="http://schemas.microsoft.com/office/word/2006/wordml" xmlns:wps="http://schemas.microsoft.com/office/word/2010/wordprocessingShape" mc:Ignorable="w14 w15 w16se wp14">
+<w:numbering xmlns:wpc="http://schemas.microsoft.com/office/word/2010/wordprocessingCanvas" xmlns:cx="http://schemas.microsoft.com/office/drawing/2014/chartex" xmlns:cx1="http://schemas.microsoft.com/office/drawing/2015/9/8/chartex" xmlns:cx2="http://schemas.microsoft.com/office/drawing/2015/10/21/chartex" xmlns:cx3="http://schemas.microsoft.com/office/drawing/2016/5/9/chartex" xmlns:cx4="http://schemas.microsoft.com/office/drawing/2016/5/10/chartex" xmlns:cx5="http://schemas.microsoft.com/office/drawing/2016/5/11/chartex" xmlns:cx6="http://schemas.microsoft.com/office/drawing/2016/5/12/chartex" xmlns:cx7="http://schemas.microsoft.com/office/drawing/2016/5/13/chartex" xmlns:cx8="http://schemas.microsoft.com/office/drawing/2016/5/14/chartex" xmlns:mc="http://schemas.openxmlformats.org/markup-compatibility/2006" xmlns:aink="http://schemas.microsoft.com/office/drawing/2016/ink" xmlns:am3d="http://schemas.microsoft.com/office/drawing/2017/model3d" xmlns:o="urn:schemas-microsoft-com:office:office" xmlns:r="http://schemas.openxmlformats.org/officeDocument/2006/relationships" xmlns:m="http://schemas.openxmlformats.org/officeDocument/2006/math" xmlns:v="urn:schemas-microsoft-com:vml" xmlns:wp14="http://schemas.microsoft.com/office/word/2010/wordprocessingDrawing" xmlns:wp="http://schemas.openxmlformats.org/drawingml/2006/wordprocessingDrawing" xmlns:w10="urn:schemas-microsoft-com:office:word" xmlns:w="http://schemas.openxmlformats.org/wordprocessingml/2006/main" xmlns:w14="http://schemas.microsoft.com/office/word/2010/wordml" xmlns:w15="http://schemas.microsoft.com/office/word/2012/wordml" xmlns:w16cex="http://schemas.microsoft.com/office/word/2018/wordml/cex" xmlns:w16cid="http://schemas.microsoft.com/office/word/2016/wordml/cid" xmlns:w16="http://schemas.microsoft.com/office/word/2018/wordml" xmlns:w16se="http://schemas.microsoft.com/office/word/2015/wordml/symex" xmlns:wpg="http://schemas.microsoft.com/office/word/2010/wordprocessingGroup" xmlns:wpi="http://schemas.microsoft.com/office/word/2010/wordprocessingInk" xmlns:wne="http://schemas.microsoft.com/office/word/2006/wordml" xmlns:wps="http://schemas.microsoft.com/office/word/2010/wordprocessingShape" mc:Ignorable="w14 w15 w16se w16cid w16 w16cex wp14">
   <w:abstractNum w:abstractNumId="0" w15:restartNumberingAfterBreak="0">
     <w:nsid w:val="00000002"/>
     <w:multiLevelType w:val="singleLevel"/>
@@ -5824,7 +3677,7 @@
 </file>
 
 <file path=word/styles.xml><?xml version="1.0" encoding="utf-8"?>
-<w:styles xmlns:mc="http://schemas.openxmlformats.org/markup-compatibility/2006" xmlns:r="http://schemas.openxmlformats.org/officeDocument/2006/relationships" xmlns:w="http://schemas.openxmlformats.org/wordprocessingml/2006/main" xmlns:w14="http://schemas.microsoft.com/office/word/2010/wordml" xmlns:w15="http://schemas.microsoft.com/office/word/2012/wordml" xmlns:w16se="http://schemas.microsoft.com/office/word/2015/wordml/symex" mc:Ignorable="w14 w15 w16se">
+<w:styles xmlns:mc="http://schemas.openxmlformats.org/markup-compatibility/2006" xmlns:r="http://schemas.openxmlformats.org/officeDocument/2006/relationships" xmlns:w="http://schemas.openxmlformats.org/wordprocessingml/2006/main" xmlns:w14="http://schemas.microsoft.com/office/word/2010/wordml" xmlns:w15="http://schemas.microsoft.com/office/word/2012/wordml" xmlns:w16cex="http://schemas.microsoft.com/office/word/2018/wordml/cex" xmlns:w16cid="http://schemas.microsoft.com/office/word/2016/wordml/cid" xmlns:w16="http://schemas.microsoft.com/office/word/2018/wordml" xmlns:w16se="http://schemas.microsoft.com/office/word/2015/wordml/symex" mc:Ignorable="w14 w15 w16se w16cid w16 w16cex">
   <w:docDefaults>
     <w:rPrDefault>
       <w:rPr>
@@ -5834,7 +3687,7 @@
     </w:rPrDefault>
     <w:pPrDefault/>
   </w:docDefaults>
-  <w:latentStyles w:defLockedState="0" w:defUIPriority="99" w:defSemiHidden="0" w:defUnhideWhenUsed="0" w:defQFormat="0" w:count="371">
+  <w:latentStyles w:defLockedState="0" w:defUIPriority="99" w:defSemiHidden="0" w:defUnhideWhenUsed="0" w:defQFormat="0" w:count="376">
     <w:lsdException w:name="Normal" w:uiPriority="0" w:qFormat="1"/>
     <w:lsdException w:name="heading 1" w:uiPriority="9" w:qFormat="1"/>
     <w:lsdException w:name="heading 2" w:semiHidden="1" w:uiPriority="9" w:unhideWhenUsed="1" w:qFormat="1"/>
@@ -6206,6 +4059,9 @@
     <w:lsdException w:name="List Table 5 Dark Accent 6" w:uiPriority="50"/>
     <w:lsdException w:name="List Table 6 Colorful Accent 6" w:uiPriority="51"/>
     <w:lsdException w:name="List Table 7 Colorful Accent 6" w:uiPriority="52"/>
+    <w:lsdException w:name="Mention" w:semiHidden="1" w:unhideWhenUsed="1"/>
+    <w:lsdException w:name="Smart Hyperlink" w:semiHidden="1" w:unhideWhenUsed="1"/>
+    <w:lsdException w:name="Smart Link" w:semiHidden="1" w:unhideWhenUsed="1"/>
   </w:latentStyles>
   <w:style w:type="paragraph" w:default="1" w:styleId="Normal">
     <w:name w:val="Normal"/>
@@ -7160,7 +5016,7 @@
 </file>
 
 <file path=customXml/itemProps1.xml><?xml version="1.0" encoding="utf-8"?>
-<ds:datastoreItem xmlns:ds="http://schemas.openxmlformats.org/officeDocument/2006/customXml" ds:itemID="{FB5316BD-6BF4-43E3-8CD9-133837F93ED4}">
+<ds:datastoreItem xmlns:ds="http://schemas.openxmlformats.org/officeDocument/2006/customXml" ds:itemID="{F1A637DA-D45D-B047-9ED6-0C318256392A}">
   <ds:schemaRefs>
     <ds:schemaRef ds:uri="http://schemas.openxmlformats.org/officeDocument/2006/bibliography"/>
   </ds:schemaRefs>

</xml_diff>